<commit_message>
functional modeling e state diagram
</commit_message>
<xml_diff>
--- a/PoweEnJoy - RASD.docx
+++ b/PoweEnJoy - RASD.docx
@@ -210,31 +210,23 @@
           <w:szCs w:val="28"/>
           <w:lang w:val="en-US"/>
         </w:rPr>
-        <w:t xml:space="preserve"> (defined accurately by the company)</w:t>
-      </w:r>
-      <w:r>
-        <w:rPr>
-          <w:sz w:val="28"/>
-          <w:szCs w:val="28"/>
-          <w:lang w:val="en-US"/>
-        </w:rPr>
-        <w:t xml:space="preserve">, otherwise </w:t>
-      </w:r>
-      <w:r>
-        <w:rPr>
-          <w:sz w:val="28"/>
-          <w:szCs w:val="28"/>
-          <w:lang w:val="en-US"/>
-        </w:rPr>
-        <w:t>they</w:t>
-      </w:r>
-      <w:r>
-        <w:rPr>
-          <w:sz w:val="28"/>
-          <w:szCs w:val="28"/>
-          <w:lang w:val="en-US"/>
-        </w:rPr>
-        <w:t xml:space="preserve"> will pay a fee</w:t>
+        <w:t xml:space="preserve"> accurately </w:t>
+      </w:r>
+      <w:r>
+        <w:rPr>
+          <w:sz w:val="28"/>
+          <w:szCs w:val="28"/>
+          <w:lang w:val="en-US"/>
+        </w:rPr>
+        <w:t xml:space="preserve">defined </w:t>
+      </w:r>
+      <w:r>
+        <w:rPr>
+          <w:sz w:val="28"/>
+          <w:szCs w:val="28"/>
+          <w:lang w:val="en-US"/>
+        </w:rPr>
+        <w:t>by the company</w:t>
       </w:r>
       <w:r>
         <w:rPr>
@@ -259,15 +251,39 @@
           <w:szCs w:val="28"/>
           <w:lang w:val="en-US"/>
         </w:rPr>
-        <w:t xml:space="preserve">We decided that the registration is mandatory before </w:t>
-      </w:r>
-      <w:r>
-        <w:rPr>
-          <w:sz w:val="28"/>
-          <w:szCs w:val="28"/>
-          <w:lang w:val="en-US"/>
-        </w:rPr>
-        <w:t xml:space="preserve">using the service to collect all the needed information about people who want to drive </w:t>
+        <w:t>R</w:t>
+      </w:r>
+      <w:r>
+        <w:rPr>
+          <w:sz w:val="28"/>
+          <w:szCs w:val="28"/>
+          <w:lang w:val="en-US"/>
+        </w:rPr>
+        <w:t xml:space="preserve">egistration is mandatory before </w:t>
+      </w:r>
+      <w:r>
+        <w:rPr>
+          <w:sz w:val="28"/>
+          <w:szCs w:val="28"/>
+          <w:lang w:val="en-US"/>
+        </w:rPr>
+        <w:t>using the service</w:t>
+      </w:r>
+      <w:r>
+        <w:rPr>
+          <w:sz w:val="28"/>
+          <w:szCs w:val="28"/>
+          <w:lang w:val="en-US"/>
+        </w:rPr>
+        <w:t>, this allow</w:t>
+      </w:r>
+      <w:r>
+        <w:rPr>
+          <w:sz w:val="28"/>
+          <w:szCs w:val="28"/>
+          <w:lang w:val="en-US"/>
+        </w:rPr>
+        <w:t xml:space="preserve"> to collect all the needed information about people who want to drive </w:t>
       </w:r>
       <w:proofErr w:type="spellStart"/>
       <w:r>
@@ -319,7 +335,23 @@
           <w:szCs w:val="28"/>
           <w:lang w:val="en-US"/>
         </w:rPr>
-        <w:t>The society has also assumed some operators to deal with bad behaviors by users, like out of charge cars parked somewhere in the city or cars left out of safe areas.</w:t>
+        <w:t xml:space="preserve">The society has also assumed some operators to deal with bad behaviors </w:t>
+      </w:r>
+      <w:r>
+        <w:rPr>
+          <w:sz w:val="28"/>
+          <w:szCs w:val="28"/>
+          <w:lang w:val="en-US"/>
+        </w:rPr>
+        <w:t>of the</w:t>
+      </w:r>
+      <w:r>
+        <w:rPr>
+          <w:sz w:val="28"/>
+          <w:szCs w:val="28"/>
+          <w:lang w:val="en-US"/>
+        </w:rPr>
+        <w:t xml:space="preserve"> users, like cars left out of charge.</w:t>
       </w:r>
     </w:p>
     <w:p>
@@ -760,7 +792,25 @@
           <w:szCs w:val="28"/>
           <w:lang w:val="en-GB"/>
         </w:rPr>
-        <w:t xml:space="preserve"> assistance (battery replacement)</w:t>
+        <w:t xml:space="preserve"> assistance (</w:t>
+      </w:r>
+      <w:r>
+        <w:rPr>
+          <w:rFonts w:eastAsiaTheme="minorEastAsia"/>
+          <w:sz w:val="28"/>
+          <w:szCs w:val="28"/>
+          <w:lang w:val="en-GB"/>
+        </w:rPr>
+        <w:t xml:space="preserve">e.g. </w:t>
+      </w:r>
+      <w:r>
+        <w:rPr>
+          <w:rFonts w:eastAsiaTheme="minorEastAsia"/>
+          <w:sz w:val="28"/>
+          <w:szCs w:val="28"/>
+          <w:lang w:val="en-GB"/>
+        </w:rPr>
+        <w:t>battery replacement)</w:t>
       </w:r>
       <w:r>
         <w:rPr>
@@ -1454,9 +1504,8 @@
           <w:szCs w:val="28"/>
           <w:lang w:val="en-GB"/>
         </w:rPr>
-        <w:t xml:space="preserve">assistance coordinator to gather information from users about damaged cars </w:t>
-      </w:r>
-      <w:proofErr w:type="gramStart"/>
+        <w:t xml:space="preserve">assistance coordinator to </w:t>
+      </w:r>
       <w:r>
         <w:rPr>
           <w:rFonts w:eastAsiaTheme="minorEastAsia"/>
@@ -1464,9 +1513,8 @@
           <w:szCs w:val="28"/>
           <w:lang w:val="en-GB"/>
         </w:rPr>
-        <w:t>in order to</w:t>
-      </w:r>
-      <w:proofErr w:type="gramEnd"/>
+        <w:t>collect</w:t>
+      </w:r>
       <w:r>
         <w:rPr>
           <w:rFonts w:eastAsiaTheme="minorEastAsia"/>
@@ -1474,7 +1522,25 @@
           <w:szCs w:val="28"/>
           <w:lang w:val="en-GB"/>
         </w:rPr>
-        <w:t xml:space="preserve"> remove them.</w:t>
+        <w:t xml:space="preserve"> informati</w:t>
+      </w:r>
+      <w:r>
+        <w:rPr>
+          <w:rFonts w:eastAsiaTheme="minorEastAsia"/>
+          <w:sz w:val="28"/>
+          <w:szCs w:val="28"/>
+          <w:lang w:val="en-GB"/>
+        </w:rPr>
+        <w:t>on from users about damaged cars</w:t>
+      </w:r>
+      <w:r>
+        <w:rPr>
+          <w:rFonts w:eastAsiaTheme="minorEastAsia"/>
+          <w:sz w:val="28"/>
+          <w:szCs w:val="28"/>
+          <w:lang w:val="en-GB"/>
+        </w:rPr>
+        <w:t>.</w:t>
       </w:r>
     </w:p>
     <w:p>
@@ -1755,6 +1821,14 @@
         </w:rPr>
         <w:t xml:space="preserve"> in and start a ride</w:t>
       </w:r>
+      <w:r>
+        <w:rPr>
+          <w:sz w:val="28"/>
+          <w:szCs w:val="28"/>
+          <w:lang w:val="en-US"/>
+        </w:rPr>
+        <w:t xml:space="preserve"> (unless he detects damages to the car).</w:t>
+      </w:r>
     </w:p>
     <w:p>
       <w:pPr>
@@ -1820,33 +1894,53 @@
         </w:numPr>
         <w:rPr>
           <w:b/>
-          <w:color w:val="FF0000"/>
-          <w:sz w:val="28"/>
-          <w:szCs w:val="28"/>
-          <w:lang w:val="en-US"/>
-        </w:rPr>
-      </w:pPr>
-      <w:r>
-        <w:rPr>
-          <w:color w:val="FF0000"/>
-          <w:sz w:val="28"/>
-          <w:szCs w:val="28"/>
-          <w:lang w:val="en-US"/>
-        </w:rPr>
-        <w:t>Only credit cards can be used for payment</w:t>
-      </w:r>
-      <w:r>
-        <w:rPr>
-          <w:color w:val="FF0000"/>
-          <w:sz w:val="28"/>
-          <w:szCs w:val="28"/>
-          <w:lang w:val="en-US"/>
-        </w:rPr>
-        <w:t xml:space="preserve"> by the users</w:t>
-      </w:r>
-      <w:r>
-        <w:rPr>
-          <w:color w:val="FF0000"/>
+          <w:sz w:val="28"/>
+          <w:szCs w:val="28"/>
+          <w:lang w:val="en-US"/>
+        </w:rPr>
+      </w:pPr>
+      <w:r>
+        <w:rPr>
+          <w:sz w:val="28"/>
+          <w:szCs w:val="28"/>
+          <w:lang w:val="en-US"/>
+        </w:rPr>
+        <w:t>T</w:t>
+      </w:r>
+      <w:r>
+        <w:rPr>
+          <w:sz w:val="28"/>
+          <w:szCs w:val="28"/>
+          <w:lang w:val="en-US"/>
+        </w:rPr>
+        <w:t xml:space="preserve">he users can </w:t>
+      </w:r>
+      <w:r>
+        <w:rPr>
+          <w:sz w:val="28"/>
+          <w:szCs w:val="28"/>
+          <w:lang w:val="en-US"/>
+        </w:rPr>
+        <w:t xml:space="preserve">only </w:t>
+      </w:r>
+      <w:r>
+        <w:rPr>
+          <w:sz w:val="28"/>
+          <w:szCs w:val="28"/>
+          <w:lang w:val="en-US"/>
+        </w:rPr>
+        <w:t>use</w:t>
+      </w:r>
+      <w:r>
+        <w:rPr>
+          <w:sz w:val="28"/>
+          <w:szCs w:val="28"/>
+          <w:lang w:val="en-US"/>
+        </w:rPr>
+        <w:t xml:space="preserve"> credit cards for payment</w:t>
+      </w:r>
+      <w:r>
+        <w:rPr>
           <w:sz w:val="28"/>
           <w:szCs w:val="28"/>
           <w:lang w:val="en-US"/>
@@ -1874,7 +1968,23 @@
           <w:szCs w:val="28"/>
           <w:lang w:val="en-US"/>
         </w:rPr>
-        <w:t>The company already knows how to deal with users in trouble with payments (e.g. users with not enough money on their credit card), so we don’t have to deal with this issue.</w:t>
+        <w:t xml:space="preserve">The company already knows how to deal with users in trouble with payments (e.g. users with not enough money on their credit card), so we </w:t>
+      </w:r>
+      <w:r>
+        <w:rPr>
+          <w:sz w:val="28"/>
+          <w:szCs w:val="28"/>
+          <w:lang w:val="en-US"/>
+        </w:rPr>
+        <w:t>do not</w:t>
+      </w:r>
+      <w:r>
+        <w:rPr>
+          <w:sz w:val="28"/>
+          <w:szCs w:val="28"/>
+          <w:lang w:val="en-US"/>
+        </w:rPr>
+        <w:t xml:space="preserve"> have to deal with this issue.</w:t>
       </w:r>
     </w:p>
     <w:p>
@@ -1897,7 +2007,23 @@
           <w:szCs w:val="28"/>
           <w:lang w:val="en-US"/>
         </w:rPr>
-        <w:t xml:space="preserve">In case of bad behavior by the user, the fine will be </w:t>
+        <w:t xml:space="preserve">In case of bad behavior </w:t>
+      </w:r>
+      <w:r>
+        <w:rPr>
+          <w:sz w:val="28"/>
+          <w:szCs w:val="28"/>
+          <w:lang w:val="en-US"/>
+        </w:rPr>
+        <w:t>of</w:t>
+      </w:r>
+      <w:r>
+        <w:rPr>
+          <w:sz w:val="28"/>
+          <w:szCs w:val="28"/>
+          <w:lang w:val="en-US"/>
+        </w:rPr>
+        <w:t xml:space="preserve"> the user, the fine will be </w:t>
       </w:r>
       <w:proofErr w:type="spellStart"/>
       <w:r>
@@ -2001,7 +2127,23 @@
           <w:szCs w:val="28"/>
           <w:lang w:val="en-US"/>
         </w:rPr>
-        <w:t xml:space="preserve"> within two minutes</w:t>
+        <w:t xml:space="preserve"> within </w:t>
+      </w:r>
+      <w:r>
+        <w:rPr>
+          <w:sz w:val="28"/>
+          <w:szCs w:val="28"/>
+          <w:lang w:val="en-US"/>
+        </w:rPr>
+        <w:t>five</w:t>
+      </w:r>
+      <w:r>
+        <w:rPr>
+          <w:sz w:val="28"/>
+          <w:szCs w:val="28"/>
+          <w:lang w:val="en-US"/>
+        </w:rPr>
+        <w:t xml:space="preserve"> minutes</w:t>
       </w:r>
       <w:r>
         <w:rPr>
@@ -2055,7 +2197,15 @@
           <w:szCs w:val="28"/>
           <w:lang w:val="en-US"/>
         </w:rPr>
-        <w:t xml:space="preserve">All the users, </w:t>
+        <w:t>Users</w:t>
+      </w:r>
+      <w:r>
+        <w:rPr>
+          <w:sz w:val="28"/>
+          <w:szCs w:val="28"/>
+          <w:lang w:val="en-US"/>
+        </w:rPr>
+        <w:t xml:space="preserve">, </w:t>
       </w:r>
       <w:proofErr w:type="gramStart"/>
       <w:r>
@@ -2073,7 +2223,55 @@
           <w:szCs w:val="28"/>
           <w:lang w:val="en-US"/>
         </w:rPr>
-        <w:t xml:space="preserve"> get the discount, plug the car into a power grid station before ending the ride.</w:t>
+        <w:t xml:space="preserve"> get the discount, </w:t>
+      </w:r>
+      <w:r>
+        <w:rPr>
+          <w:sz w:val="28"/>
+          <w:szCs w:val="28"/>
+          <w:lang w:val="en-US"/>
+        </w:rPr>
+        <w:t xml:space="preserve">must </w:t>
+      </w:r>
+      <w:r>
+        <w:rPr>
+          <w:sz w:val="28"/>
+          <w:szCs w:val="28"/>
+          <w:lang w:val="en-US"/>
+        </w:rPr>
+        <w:t xml:space="preserve">plug the car into </w:t>
+      </w:r>
+      <w:r>
+        <w:rPr>
+          <w:sz w:val="28"/>
+          <w:szCs w:val="28"/>
+          <w:lang w:val="en-US"/>
+        </w:rPr>
+        <w:t>the</w:t>
+      </w:r>
+      <w:r>
+        <w:rPr>
+          <w:sz w:val="28"/>
+          <w:szCs w:val="28"/>
+          <w:lang w:val="en-US"/>
+        </w:rPr>
+        <w:t xml:space="preserve"> power grid station </w:t>
+      </w:r>
+      <w:r>
+        <w:rPr>
+          <w:sz w:val="28"/>
+          <w:szCs w:val="28"/>
+          <w:lang w:val="en-US"/>
+        </w:rPr>
+        <w:t>within 5 minutes</w:t>
+      </w:r>
+      <w:r>
+        <w:rPr>
+          <w:sz w:val="28"/>
+          <w:szCs w:val="28"/>
+          <w:lang w:val="en-US"/>
+        </w:rPr>
+        <w:t>.</w:t>
       </w:r>
     </w:p>
     <w:p>
@@ -2174,6 +2372,14 @@
           <w:lang w:val="en-US"/>
         </w:rPr>
         <w:t>never reserve a car when its battery level is at 0%</w:t>
+      </w:r>
+      <w:r>
+        <w:rPr>
+          <w:sz w:val="28"/>
+          <w:szCs w:val="28"/>
+          <w:lang w:val="en-US"/>
+        </w:rPr>
+        <w:t>.</w:t>
       </w:r>
     </w:p>
     <w:p>
@@ -2471,6 +2677,7 @@
           <w:szCs w:val="28"/>
           <w:lang w:val="en-GB"/>
         </w:rPr>
+        <w:lastRenderedPageBreak/>
         <w:t>Birth place</w:t>
       </w:r>
     </w:p>
@@ -2496,7 +2703,6 @@
           <w:szCs w:val="28"/>
           <w:lang w:val="en-GB"/>
         </w:rPr>
-        <w:lastRenderedPageBreak/>
         <w:t>SSN</w:t>
       </w:r>
     </w:p>
@@ -2594,6 +2800,15 @@
         </w:rPr>
         <w:t>the system will reply sending him an email containing the user’s password</w:t>
       </w:r>
+      <w:r>
+        <w:rPr>
+          <w:rFonts w:asciiTheme="minorEastAsia" w:eastAsiaTheme="minorEastAsia" w:hAnsiTheme="minorEastAsia" w:cstheme="minorEastAsia"/>
+          <w:sz w:val="28"/>
+          <w:szCs w:val="28"/>
+          <w:lang w:val="en-GB"/>
+        </w:rPr>
+        <w:t>.</w:t>
+      </w:r>
     </w:p>
     <w:p>
       <w:pPr>
@@ -2686,7 +2901,25 @@
           <w:szCs w:val="28"/>
           <w:lang w:val="en-GB"/>
         </w:rPr>
-        <w:t xml:space="preserve">Reservation: a process thanks to which a user can reserve an available car up to one hour: from when he reserves it, he has only one </w:t>
+        <w:t xml:space="preserve">Reservation: a process thanks to which a user can reserve an available car up to one hour: </w:t>
+      </w:r>
+      <w:r>
+        <w:rPr>
+          <w:rFonts w:asciiTheme="minorEastAsia" w:eastAsiaTheme="minorEastAsia" w:hAnsiTheme="minorEastAsia" w:cstheme="minorEastAsia"/>
+          <w:sz w:val="28"/>
+          <w:szCs w:val="28"/>
+          <w:lang w:val="en-GB"/>
+        </w:rPr>
+        <w:t>since</w:t>
+      </w:r>
+      <w:r>
+        <w:rPr>
+          <w:rFonts w:asciiTheme="minorEastAsia" w:eastAsiaTheme="minorEastAsia" w:hAnsiTheme="minorEastAsia" w:cstheme="minorEastAsia"/>
+          <w:sz w:val="28"/>
+          <w:szCs w:val="28"/>
+          <w:lang w:val="en-GB"/>
+        </w:rPr>
+        <w:t xml:space="preserve"> he reserves it, he has only one </w:t>
       </w:r>
       <w:r>
         <w:rPr>
@@ -2724,7 +2957,25 @@
           <w:szCs w:val="28"/>
           <w:lang w:val="en-GB"/>
         </w:rPr>
-        <w:t xml:space="preserve">Ride: is the time from when a user unlocks a car to when he exits from it and </w:t>
+        <w:t xml:space="preserve">Ride: is the time from when a user </w:t>
+      </w:r>
+      <w:r>
+        <w:rPr>
+          <w:rFonts w:asciiTheme="minorEastAsia" w:eastAsiaTheme="minorEastAsia" w:hAnsiTheme="minorEastAsia" w:cstheme="minorEastAsia"/>
+          <w:sz w:val="28"/>
+          <w:szCs w:val="28"/>
+          <w:lang w:val="en-GB"/>
+        </w:rPr>
+        <w:t>ignites</w:t>
+      </w:r>
+      <w:r>
+        <w:rPr>
+          <w:rFonts w:asciiTheme="minorEastAsia" w:eastAsiaTheme="minorEastAsia" w:hAnsiTheme="minorEastAsia" w:cstheme="minorEastAsia"/>
+          <w:sz w:val="28"/>
+          <w:szCs w:val="28"/>
+          <w:lang w:val="en-GB"/>
+        </w:rPr>
+        <w:t xml:space="preserve"> a car to when he exits from it and </w:t>
       </w:r>
       <w:r>
         <w:rPr>
@@ -2831,17 +3082,15 @@
         </w:rPr>
         <w:t xml:space="preserve">Safe area: a car is parked in a safe area if it is in one of the </w:t>
       </w:r>
-      <w:proofErr w:type="spellStart"/>
-      <w:r>
-        <w:rPr>
-          <w:rFonts w:asciiTheme="minorEastAsia" w:eastAsiaTheme="minorEastAsia" w:hAnsiTheme="minorEastAsia" w:cstheme="minorEastAsia"/>
-          <w:sz w:val="28"/>
-          <w:szCs w:val="28"/>
-          <w:lang w:val="en-GB"/>
-        </w:rPr>
-        <w:t>parkings</w:t>
-      </w:r>
-      <w:proofErr w:type="spellEnd"/>
+      <w:r>
+        <w:rPr>
+          <w:rFonts w:asciiTheme="minorEastAsia" w:eastAsiaTheme="minorEastAsia" w:hAnsiTheme="minorEastAsia" w:cstheme="minorEastAsia"/>
+          <w:sz w:val="28"/>
+          <w:szCs w:val="28"/>
+          <w:lang w:val="en-GB"/>
+        </w:rPr>
+        <w:t>parks</w:t>
+      </w:r>
       <w:r>
         <w:rPr>
           <w:rFonts w:asciiTheme="minorEastAsia" w:eastAsiaTheme="minorEastAsia" w:hAnsiTheme="minorEastAsia" w:cstheme="minorEastAsia"/>
@@ -3223,6 +3472,7 @@
           <w:szCs w:val="28"/>
           <w:lang w:val="en-US"/>
         </w:rPr>
+        <w:lastRenderedPageBreak/>
         <w:t>Modern browser with AJAX</w:t>
       </w:r>
     </w:p>
@@ -3247,7 +3497,6 @@
           <w:u w:val="single"/>
           <w:lang w:val="en-US"/>
         </w:rPr>
-        <w:lastRenderedPageBreak/>
         <w:t>LCD screen</w:t>
       </w:r>
     </w:p>
@@ -3410,48 +3659,6 @@
         </w:rPr>
         <w:t>.</w:t>
       </w:r>
-    </w:p>
-    <w:p>
-      <w:pPr>
-        <w:rPr>
-          <w:sz w:val="28"/>
-          <w:szCs w:val="28"/>
-          <w:lang w:val="en-US"/>
-        </w:rPr>
-      </w:pPr>
-    </w:p>
-    <w:p>
-      <w:pPr>
-        <w:rPr>
-          <w:color w:val="FF0000"/>
-          <w:sz w:val="28"/>
-          <w:szCs w:val="28"/>
-          <w:u w:val="single"/>
-          <w:lang w:val="en-US"/>
-        </w:rPr>
-      </w:pPr>
-      <w:r>
-        <w:rPr>
-          <w:color w:val="FF0000"/>
-          <w:sz w:val="28"/>
-          <w:szCs w:val="28"/>
-          <w:u w:val="single"/>
-          <w:lang w:val="en-US"/>
-        </w:rPr>
-        <w:t xml:space="preserve">OBJECT FOR THE OPERATORS </w:t>
-      </w:r>
-      <w:proofErr w:type="gramStart"/>
-      <w:r>
-        <w:rPr>
-          <w:color w:val="FF0000"/>
-          <w:sz w:val="28"/>
-          <w:szCs w:val="28"/>
-          <w:u w:val="single"/>
-          <w:lang w:val="en-US"/>
-        </w:rPr>
-        <w:t xml:space="preserve">  ???</w:t>
-      </w:r>
-      <w:proofErr w:type="gramEnd"/>
     </w:p>
     <w:p>
       <w:pPr>
@@ -4087,7 +4294,6 @@
           <w:szCs w:val="28"/>
           <w:lang w:val="en-GB"/>
         </w:rPr>
-        <w:lastRenderedPageBreak/>
         <w:t>A</w:t>
       </w:r>
       <w:r>
@@ -4122,6 +4328,7 @@
           <w:szCs w:val="28"/>
           <w:lang w:val="en-GB"/>
         </w:rPr>
+        <w:lastRenderedPageBreak/>
         <w:t>T</w:t>
       </w:r>
       <w:r>
@@ -6863,6 +7070,61 @@
     </w:p>
     <w:p>
       <w:pPr>
+        <w:pStyle w:val="Paragrafoelenco"/>
+        <w:numPr>
+          <w:ilvl w:val="0"/>
+          <w:numId w:val="45"/>
+        </w:numPr>
+        <w:rPr>
+          <w:sz w:val="28"/>
+          <w:szCs w:val="28"/>
+          <w:lang w:val="en-GB"/>
+        </w:rPr>
+      </w:pPr>
+      <w:r>
+        <w:rPr>
+          <w:sz w:val="28"/>
+          <w:szCs w:val="28"/>
+          <w:lang w:val="en-GB"/>
+        </w:rPr>
+        <w:t xml:space="preserve">The </w:t>
+      </w:r>
+      <w:r>
+        <w:rPr>
+          <w:sz w:val="28"/>
+          <w:szCs w:val="28"/>
+          <w:lang w:val="en-GB"/>
+        </w:rPr>
+        <w:t xml:space="preserve">system must tag the car reported </w:t>
+      </w:r>
+      <w:r>
+        <w:rPr>
+          <w:sz w:val="28"/>
+          <w:szCs w:val="28"/>
+          <w:lang w:val="en-GB"/>
+        </w:rPr>
+        <w:t xml:space="preserve">as damaged from the users </w:t>
+      </w:r>
+      <w:r>
+        <w:rPr>
+          <w:sz w:val="28"/>
+          <w:szCs w:val="28"/>
+          <w:lang w:val="en-GB"/>
+        </w:rPr>
+        <w:t>as out of order</w:t>
+      </w:r>
+    </w:p>
+    <w:p>
+      <w:pPr>
+        <w:rPr>
+          <w:sz w:val="28"/>
+          <w:szCs w:val="28"/>
+          <w:lang w:val="en-GB"/>
+        </w:rPr>
+      </w:pPr>
+    </w:p>
+    <w:p>
+      <w:pPr>
         <w:rPr>
           <w:b/>
           <w:sz w:val="28"/>
@@ -7208,7 +7470,15 @@
           <w:szCs w:val="28"/>
           <w:lang w:val="en-GB"/>
         </w:rPr>
-        <w:t>The system must store accidents and car damages reports of the users.</w:t>
+        <w:t>The system must store accidents and c</w:t>
+      </w:r>
+      <w:r>
+        <w:rPr>
+          <w:sz w:val="28"/>
+          <w:szCs w:val="28"/>
+          <w:lang w:val="en-GB"/>
+        </w:rPr>
+        <w:t>ar damages reports of the users</w:t>
       </w:r>
     </w:p>
     <w:p>
@@ -7231,7 +7501,15 @@
           <w:szCs w:val="28"/>
           <w:lang w:val="en-GB"/>
         </w:rPr>
-        <w:t>The system must display the reports to the assistance coordinator.</w:t>
+        <w:t>The system must display the report</w:t>
+      </w:r>
+      <w:r>
+        <w:rPr>
+          <w:sz w:val="28"/>
+          <w:szCs w:val="28"/>
+          <w:lang w:val="en-GB"/>
+        </w:rPr>
+        <w:t>s to the assistance coordinator</w:t>
       </w:r>
     </w:p>
     <w:p>
@@ -7242,6 +7520,44 @@
           <w:numId w:val="46"/>
         </w:numPr>
         <w:rPr>
+          <w:sz w:val="28"/>
+          <w:szCs w:val="28"/>
+          <w:lang w:val="en-GB"/>
+        </w:rPr>
+      </w:pPr>
+      <w:r>
+        <w:rPr>
+          <w:sz w:val="28"/>
+          <w:szCs w:val="28"/>
+          <w:lang w:val="en-GB"/>
+        </w:rPr>
+        <w:t xml:space="preserve">The </w:t>
+      </w:r>
+      <w:r>
+        <w:rPr>
+          <w:sz w:val="28"/>
+          <w:szCs w:val="28"/>
+          <w:lang w:val="en-GB"/>
+        </w:rPr>
+        <w:t xml:space="preserve">system must allow the assistance coordinator to archive </w:t>
+      </w:r>
+      <w:r>
+        <w:rPr>
+          <w:sz w:val="28"/>
+          <w:szCs w:val="28"/>
+          <w:lang w:val="en-GB"/>
+        </w:rPr>
+        <w:t>a report</w:t>
+      </w:r>
+    </w:p>
+    <w:p>
+      <w:pPr>
+        <w:pStyle w:val="Paragrafoelenco"/>
+        <w:numPr>
+          <w:ilvl w:val="0"/>
+          <w:numId w:val="46"/>
+        </w:numPr>
+        <w:rPr>
           <w:b/>
           <w:sz w:val="28"/>
           <w:szCs w:val="28"/>
@@ -7254,7 +7570,47 @@
           <w:szCs w:val="28"/>
           <w:lang w:val="en-GB"/>
         </w:rPr>
-        <w:t>The system must allow the coordinator to tag the damaged car as unavailable.</w:t>
+        <w:t xml:space="preserve">The system must allow the coordinator to tag </w:t>
+      </w:r>
+      <w:r>
+        <w:rPr>
+          <w:sz w:val="28"/>
+          <w:szCs w:val="28"/>
+          <w:lang w:val="en-GB"/>
+        </w:rPr>
+        <w:t>damaged cars</w:t>
+      </w:r>
+      <w:r>
+        <w:rPr>
+          <w:sz w:val="28"/>
+          <w:szCs w:val="28"/>
+          <w:lang w:val="en-GB"/>
+        </w:rPr>
+        <w:t xml:space="preserve"> as </w:t>
+      </w:r>
+      <w:r>
+        <w:rPr>
+          <w:sz w:val="28"/>
+          <w:szCs w:val="28"/>
+          <w:lang w:val="en-GB"/>
+        </w:rPr>
+        <w:t xml:space="preserve">available when </w:t>
+      </w:r>
+      <w:r>
+        <w:rPr>
+          <w:sz w:val="28"/>
+          <w:szCs w:val="28"/>
+          <w:lang w:val="en-GB"/>
+        </w:rPr>
+        <w:t>they are</w:t>
+      </w:r>
+      <w:r>
+        <w:rPr>
+          <w:sz w:val="28"/>
+          <w:szCs w:val="28"/>
+          <w:lang w:val="en-GB"/>
+        </w:rPr>
+        <w:t xml:space="preserve"> repaired</w:t>
       </w:r>
     </w:p>
     <w:p>
@@ -7332,9 +7688,1172 @@
           <w:szCs w:val="32"/>
           <w:lang w:val="en-US"/>
         </w:rPr>
+        <w:t>Functional Modeling</w:t>
+      </w:r>
+    </w:p>
+    <w:p>
+      <w:pPr>
+        <w:rPr>
+          <w:b/>
+          <w:sz w:val="28"/>
+          <w:szCs w:val="28"/>
+          <w:lang w:val="en-US"/>
+        </w:rPr>
+      </w:pPr>
+      <w:r>
+        <w:rPr>
+          <w:b/>
+          <w:sz w:val="28"/>
+          <w:szCs w:val="28"/>
+          <w:lang w:val="en-US"/>
+        </w:rPr>
+        <w:t>Possible s</w:t>
+      </w:r>
+      <w:r>
+        <w:rPr>
+          <w:b/>
+          <w:sz w:val="28"/>
+          <w:szCs w:val="28"/>
+          <w:lang w:val="en-US"/>
+        </w:rPr>
+        <w:t>cenarios</w:t>
+      </w:r>
+    </w:p>
+    <w:p>
+      <w:pPr>
+        <w:rPr>
+          <w:sz w:val="28"/>
+          <w:szCs w:val="28"/>
+          <w:lang w:val="en-US"/>
+        </w:rPr>
+      </w:pPr>
+      <w:r>
+        <w:rPr>
+          <w:sz w:val="28"/>
+          <w:szCs w:val="28"/>
+          <w:lang w:val="en-US"/>
+        </w:rPr>
+        <w:t>Here some possible scenari</w:t>
+      </w:r>
+      <w:r>
+        <w:rPr>
+          <w:sz w:val="28"/>
+          <w:szCs w:val="28"/>
+          <w:lang w:val="en-US"/>
+        </w:rPr>
+        <w:t>os of usage of this system.</w:t>
+      </w:r>
+    </w:p>
+    <w:p>
+      <w:pPr>
+        <w:rPr>
+          <w:sz w:val="28"/>
+          <w:szCs w:val="28"/>
+          <w:u w:val="single"/>
+          <w:lang w:val="en-US"/>
+        </w:rPr>
+      </w:pPr>
+      <w:r>
+        <w:rPr>
+          <w:sz w:val="28"/>
+          <w:szCs w:val="28"/>
+          <w:u w:val="single"/>
+          <w:lang w:val="en-US"/>
+        </w:rPr>
+        <w:t>Scenario 1</w:t>
+      </w:r>
+    </w:p>
+    <w:p>
+      <w:pPr>
+        <w:rPr>
+          <w:sz w:val="28"/>
+          <w:szCs w:val="28"/>
+          <w:lang w:val="en-US"/>
+        </w:rPr>
+      </w:pPr>
+      <w:r>
+        <w:rPr>
+          <w:sz w:val="28"/>
+          <w:szCs w:val="28"/>
+          <w:lang w:val="en-US"/>
+        </w:rPr>
+        <w:t xml:space="preserve">Mario should go to work, but someone has parked in front of his garage, so he is unable to use his personal car. </w:t>
+      </w:r>
+      <w:r>
+        <w:rPr>
+          <w:sz w:val="28"/>
+          <w:szCs w:val="28"/>
+          <w:lang w:val="en-US"/>
+        </w:rPr>
+        <w:t>Fortunately</w:t>
+      </w:r>
+      <w:r>
+        <w:rPr>
+          <w:sz w:val="28"/>
+          <w:szCs w:val="28"/>
+          <w:lang w:val="en-US"/>
+        </w:rPr>
+        <w:t xml:space="preserve">, Mario is registered to </w:t>
+      </w:r>
+      <w:proofErr w:type="spellStart"/>
+      <w:r>
+        <w:rPr>
+          <w:sz w:val="28"/>
+          <w:szCs w:val="28"/>
+          <w:lang w:val="en-US"/>
+        </w:rPr>
+        <w:t>PowerEnJoy</w:t>
+      </w:r>
+      <w:proofErr w:type="spellEnd"/>
+      <w:r>
+        <w:rPr>
+          <w:sz w:val="28"/>
+          <w:szCs w:val="28"/>
+          <w:lang w:val="en-US"/>
+        </w:rPr>
+        <w:t xml:space="preserve">, so he picks his smartphone and opens the </w:t>
+      </w:r>
+      <w:proofErr w:type="spellStart"/>
+      <w:r>
+        <w:rPr>
+          <w:sz w:val="28"/>
+          <w:szCs w:val="28"/>
+          <w:lang w:val="en-US"/>
+        </w:rPr>
+        <w:t>PowerEnJoy</w:t>
+      </w:r>
+      <w:proofErr w:type="spellEnd"/>
+      <w:r>
+        <w:rPr>
+          <w:sz w:val="28"/>
+          <w:szCs w:val="28"/>
+          <w:lang w:val="en-US"/>
+        </w:rPr>
+        <w:t xml:space="preserve"> app</w:t>
+      </w:r>
+      <w:r>
+        <w:rPr>
+          <w:sz w:val="28"/>
+          <w:szCs w:val="28"/>
+          <w:lang w:val="en-US"/>
+        </w:rPr>
+        <w:t xml:space="preserve">, then </w:t>
+      </w:r>
+      <w:r>
+        <w:rPr>
+          <w:sz w:val="28"/>
+          <w:szCs w:val="28"/>
+          <w:lang w:val="en-US"/>
+        </w:rPr>
+        <w:t xml:space="preserve">he </w:t>
+      </w:r>
+      <w:r>
+        <w:rPr>
+          <w:sz w:val="28"/>
+          <w:szCs w:val="28"/>
+          <w:lang w:val="en-US"/>
+        </w:rPr>
+        <w:t>inserts</w:t>
+      </w:r>
+      <w:r>
+        <w:rPr>
+          <w:sz w:val="28"/>
+          <w:szCs w:val="28"/>
+          <w:lang w:val="en-US"/>
+        </w:rPr>
+        <w:t xml:space="preserve"> his credentials to log in the system. </w:t>
+      </w:r>
+      <w:r>
+        <w:rPr>
+          <w:sz w:val="28"/>
+          <w:szCs w:val="28"/>
+          <w:lang w:val="en-US"/>
+        </w:rPr>
+        <w:t>After that,</w:t>
+      </w:r>
+      <w:r>
+        <w:rPr>
+          <w:sz w:val="28"/>
+          <w:szCs w:val="28"/>
+          <w:lang w:val="en-US"/>
+        </w:rPr>
+        <w:t xml:space="preserve"> he </w:t>
+      </w:r>
+      <w:proofErr w:type="gramStart"/>
+      <w:r>
+        <w:rPr>
+          <w:sz w:val="28"/>
+          <w:szCs w:val="28"/>
+          <w:lang w:val="en-US"/>
+        </w:rPr>
+        <w:t>takes a look</w:t>
+      </w:r>
+      <w:proofErr w:type="gramEnd"/>
+      <w:r>
+        <w:rPr>
+          <w:sz w:val="28"/>
+          <w:szCs w:val="28"/>
+          <w:lang w:val="en-US"/>
+        </w:rPr>
+        <w:t xml:space="preserve"> at the map to see if there is any available car near him. He notices that there is an available car parked 2 minutes walking away from him, so he immediately reserves it to prevent other users to take it away before him. Once he is close to the car, he looks the ID number of the car highlighted in the </w:t>
+      </w:r>
+      <w:r>
+        <w:rPr>
+          <w:sz w:val="28"/>
+          <w:szCs w:val="28"/>
+          <w:lang w:val="en-US"/>
+        </w:rPr>
+        <w:t>windshield</w:t>
+      </w:r>
+      <w:r>
+        <w:rPr>
+          <w:sz w:val="28"/>
+          <w:szCs w:val="28"/>
+          <w:lang w:val="en-US"/>
+        </w:rPr>
+        <w:t xml:space="preserve">, then he opens the app again and inserts the code. Since the system recognizes that Mario </w:t>
+      </w:r>
+      <w:proofErr w:type="gramStart"/>
+      <w:r>
+        <w:rPr>
+          <w:sz w:val="28"/>
+          <w:szCs w:val="28"/>
+          <w:lang w:val="en-US"/>
+        </w:rPr>
+        <w:t>actually is</w:t>
+      </w:r>
+      <w:proofErr w:type="gramEnd"/>
+      <w:r>
+        <w:rPr>
+          <w:sz w:val="28"/>
+          <w:szCs w:val="28"/>
+          <w:lang w:val="en-US"/>
+        </w:rPr>
+        <w:t xml:space="preserve"> the user who has made the reservation</w:t>
+      </w:r>
+      <w:r>
+        <w:rPr>
+          <w:sz w:val="28"/>
+          <w:szCs w:val="28"/>
+          <w:lang w:val="en-US"/>
+        </w:rPr>
+        <w:t xml:space="preserve"> and he inserted the right code</w:t>
+      </w:r>
+      <w:r>
+        <w:rPr>
+          <w:sz w:val="28"/>
+          <w:szCs w:val="28"/>
+          <w:lang w:val="en-US"/>
+        </w:rPr>
+        <w:t>, the car unlocks the door so that Mario can get into it</w:t>
+      </w:r>
+      <w:r>
+        <w:rPr>
+          <w:sz w:val="28"/>
+          <w:szCs w:val="28"/>
+          <w:lang w:val="en-US"/>
+        </w:rPr>
+        <w:t>, ignite the engine with the keys provided inside the dashboard,</w:t>
+      </w:r>
+      <w:r>
+        <w:rPr>
+          <w:sz w:val="28"/>
+          <w:szCs w:val="28"/>
+          <w:lang w:val="en-US"/>
+        </w:rPr>
+        <w:t xml:space="preserve"> and go to work on time.</w:t>
+      </w:r>
+    </w:p>
+    <w:p>
+      <w:pPr>
+        <w:rPr>
+          <w:sz w:val="28"/>
+          <w:szCs w:val="28"/>
+          <w:lang w:val="en-US"/>
+        </w:rPr>
+      </w:pPr>
+    </w:p>
+    <w:p>
+      <w:pPr>
+        <w:rPr>
+          <w:sz w:val="28"/>
+          <w:szCs w:val="28"/>
+          <w:u w:val="single"/>
+          <w:lang w:val="en-GB"/>
+        </w:rPr>
+      </w:pPr>
+      <w:r>
+        <w:rPr>
+          <w:sz w:val="28"/>
+          <w:szCs w:val="28"/>
+          <w:u w:val="single"/>
+          <w:lang w:val="en-GB"/>
+        </w:rPr>
+        <w:t>Scenario 2</w:t>
+      </w:r>
+    </w:p>
+    <w:p>
+      <w:pPr>
+        <w:rPr>
+          <w:sz w:val="28"/>
+          <w:szCs w:val="28"/>
+          <w:lang w:val="en-GB"/>
+        </w:rPr>
+      </w:pPr>
+      <w:r>
+        <w:rPr>
+          <w:sz w:val="28"/>
+          <w:szCs w:val="28"/>
+          <w:lang w:val="en-GB"/>
+        </w:rPr>
+        <w:t xml:space="preserve">Mario is driving a </w:t>
+      </w:r>
+      <w:proofErr w:type="spellStart"/>
+      <w:r>
+        <w:rPr>
+          <w:sz w:val="28"/>
+          <w:szCs w:val="28"/>
+          <w:lang w:val="en-GB"/>
+        </w:rPr>
+        <w:t>PowerEnJoy</w:t>
+      </w:r>
+      <w:proofErr w:type="spellEnd"/>
+      <w:r>
+        <w:rPr>
+          <w:sz w:val="28"/>
+          <w:szCs w:val="28"/>
+          <w:lang w:val="en-GB"/>
+        </w:rPr>
+        <w:t xml:space="preserve"> car. Once he arrives to his home, he looks at the monitor to see if he is in a safe area, but he figures out that his car has the battery very low (10%). Since the football match on the TV is starting, he doesn’t want to look for a power grid station to recharge the car, so he leaves it as it is, out of battery. Once Mario </w:t>
+      </w:r>
+      <w:r>
+        <w:rPr>
+          <w:sz w:val="28"/>
+          <w:szCs w:val="28"/>
+          <w:lang w:val="en-GB"/>
+        </w:rPr>
+        <w:t>gets out</w:t>
+      </w:r>
+      <w:r>
+        <w:rPr>
+          <w:sz w:val="28"/>
+          <w:szCs w:val="28"/>
+          <w:lang w:val="en-GB"/>
+        </w:rPr>
+        <w:t xml:space="preserve"> of the car, the system detects that Mario’s ride is over, but since the car has been left with less than 20% of battery charged, in addition to the cost of the ride the system will withdraw an additional amount of money as a fine from Mario’s credit card.</w:t>
+      </w:r>
+    </w:p>
+    <w:p>
+      <w:pPr>
+        <w:rPr>
+          <w:sz w:val="28"/>
+          <w:szCs w:val="28"/>
+          <w:lang w:val="en-GB"/>
+        </w:rPr>
+      </w:pPr>
+    </w:p>
+    <w:p>
+      <w:pPr>
+        <w:rPr>
+          <w:sz w:val="28"/>
+          <w:szCs w:val="28"/>
+          <w:u w:val="single"/>
+          <w:lang w:val="en-GB"/>
+        </w:rPr>
+      </w:pPr>
+      <w:r>
+        <w:rPr>
+          <w:sz w:val="28"/>
+          <w:szCs w:val="28"/>
+          <w:u w:val="single"/>
+          <w:lang w:val="en-GB"/>
+        </w:rPr>
+        <w:t>Scenario 3</w:t>
+      </w:r>
+    </w:p>
+    <w:p>
+      <w:pPr>
+        <w:rPr>
+          <w:sz w:val="28"/>
+          <w:szCs w:val="28"/>
+          <w:lang w:val="en-GB"/>
+        </w:rPr>
+      </w:pPr>
+      <w:r>
+        <w:rPr>
+          <w:sz w:val="28"/>
+          <w:szCs w:val="28"/>
+          <w:lang w:val="en-GB"/>
+        </w:rPr>
+        <w:t xml:space="preserve">Mario has an appointment to the cinema with his </w:t>
+      </w:r>
+      <w:r>
+        <w:rPr>
+          <w:sz w:val="28"/>
+          <w:szCs w:val="28"/>
+          <w:lang w:val="en-GB"/>
+        </w:rPr>
+        <w:t>friends</w:t>
+      </w:r>
+      <w:r>
+        <w:rPr>
+          <w:sz w:val="28"/>
+          <w:szCs w:val="28"/>
+          <w:lang w:val="en-GB"/>
+        </w:rPr>
+        <w:t xml:space="preserve"> </w:t>
+      </w:r>
+      <w:r>
+        <w:rPr>
+          <w:sz w:val="28"/>
+          <w:szCs w:val="28"/>
+          <w:lang w:val="en-GB"/>
+        </w:rPr>
+        <w:t>Ugo</w:t>
+      </w:r>
+      <w:r>
+        <w:rPr>
+          <w:sz w:val="28"/>
+          <w:szCs w:val="28"/>
+          <w:lang w:val="en-GB"/>
+        </w:rPr>
+        <w:t xml:space="preserve"> and Anna</w:t>
+      </w:r>
+      <w:r>
+        <w:rPr>
+          <w:sz w:val="28"/>
+          <w:szCs w:val="28"/>
+          <w:lang w:val="en-GB"/>
+        </w:rPr>
+        <w:t xml:space="preserve">, but today there is a transport strike and the cinema is quite far from their houses. </w:t>
+      </w:r>
+      <w:r>
+        <w:rPr>
+          <w:sz w:val="28"/>
+          <w:szCs w:val="28"/>
+          <w:lang w:val="en-GB"/>
+        </w:rPr>
+        <w:t>So,</w:t>
+      </w:r>
+      <w:r>
+        <w:rPr>
+          <w:sz w:val="28"/>
+          <w:szCs w:val="28"/>
+          <w:lang w:val="en-GB"/>
+        </w:rPr>
+        <w:t xml:space="preserve"> Mario, </w:t>
+      </w:r>
+      <w:r>
+        <w:rPr>
+          <w:sz w:val="28"/>
+          <w:szCs w:val="28"/>
+          <w:lang w:val="en-GB"/>
+        </w:rPr>
         <w:lastRenderedPageBreak/>
-        <w:t>Functional Modeling</w:t>
-      </w:r>
+        <w:t xml:space="preserve">who is a </w:t>
+      </w:r>
+      <w:proofErr w:type="spellStart"/>
+      <w:r>
+        <w:rPr>
+          <w:sz w:val="28"/>
+          <w:szCs w:val="28"/>
+          <w:lang w:val="en-GB"/>
+        </w:rPr>
+        <w:t>PowerEnJoy</w:t>
+      </w:r>
+      <w:proofErr w:type="spellEnd"/>
+      <w:r>
+        <w:rPr>
+          <w:sz w:val="28"/>
+          <w:szCs w:val="28"/>
+          <w:lang w:val="en-GB"/>
+        </w:rPr>
+        <w:t xml:space="preserve"> user, decides to go taking his friends up </w:t>
+      </w:r>
+      <w:r>
+        <w:rPr>
+          <w:sz w:val="28"/>
+          <w:szCs w:val="28"/>
+          <w:lang w:val="en-GB"/>
+        </w:rPr>
+        <w:t>to share</w:t>
+      </w:r>
+      <w:r>
+        <w:rPr>
+          <w:sz w:val="28"/>
+          <w:szCs w:val="28"/>
+          <w:lang w:val="en-GB"/>
+        </w:rPr>
+        <w:t xml:space="preserve"> the </w:t>
+      </w:r>
+      <w:r>
+        <w:rPr>
+          <w:sz w:val="28"/>
+          <w:szCs w:val="28"/>
+          <w:lang w:val="en-GB"/>
+        </w:rPr>
+        <w:t xml:space="preserve">route. </w:t>
+      </w:r>
+      <w:r>
+        <w:rPr>
+          <w:sz w:val="28"/>
+          <w:szCs w:val="28"/>
+          <w:lang w:val="en-GB"/>
+        </w:rPr>
+        <w:t>Car’s sensor</w:t>
+      </w:r>
+      <w:r>
+        <w:rPr>
+          <w:sz w:val="28"/>
+          <w:szCs w:val="28"/>
+          <w:lang w:val="en-GB"/>
+        </w:rPr>
+        <w:t>s</w:t>
+      </w:r>
+      <w:r>
+        <w:rPr>
+          <w:sz w:val="28"/>
+          <w:szCs w:val="28"/>
+          <w:lang w:val="en-GB"/>
+        </w:rPr>
+        <w:t xml:space="preserve"> detect that </w:t>
+      </w:r>
+      <w:r>
+        <w:rPr>
+          <w:sz w:val="28"/>
+          <w:szCs w:val="28"/>
+          <w:lang w:val="en-GB"/>
+        </w:rPr>
+        <w:t>in the car there are more than two passengers in addition to the driver, so</w:t>
+      </w:r>
+      <w:r>
+        <w:rPr>
+          <w:sz w:val="28"/>
+          <w:szCs w:val="28"/>
+          <w:lang w:val="en-GB"/>
+        </w:rPr>
+        <w:t xml:space="preserve"> at the end of the ride</w:t>
+      </w:r>
+      <w:r>
+        <w:rPr>
+          <w:sz w:val="28"/>
+          <w:szCs w:val="28"/>
+          <w:lang w:val="en-GB"/>
+        </w:rPr>
+        <w:t xml:space="preserve"> </w:t>
+      </w:r>
+      <w:r>
+        <w:rPr>
+          <w:sz w:val="28"/>
+          <w:szCs w:val="28"/>
+          <w:lang w:val="en-GB"/>
+        </w:rPr>
+        <w:t>the system will apply a</w:t>
+      </w:r>
+      <w:r>
+        <w:rPr>
+          <w:sz w:val="28"/>
+          <w:szCs w:val="28"/>
+          <w:lang w:val="en-GB"/>
+        </w:rPr>
+        <w:t xml:space="preserve"> </w:t>
+      </w:r>
+      <w:r>
+        <w:rPr>
+          <w:sz w:val="28"/>
+          <w:szCs w:val="28"/>
+          <w:lang w:val="en-GB"/>
+        </w:rPr>
+        <w:t>d</w:t>
+      </w:r>
+      <w:r>
+        <w:rPr>
+          <w:sz w:val="28"/>
+          <w:szCs w:val="28"/>
+          <w:lang w:val="en-GB"/>
+        </w:rPr>
+        <w:t>iscount to the total fee</w:t>
+      </w:r>
+      <w:r>
+        <w:rPr>
+          <w:sz w:val="28"/>
+          <w:szCs w:val="28"/>
+          <w:lang w:val="en-GB"/>
+        </w:rPr>
+        <w:t>. Once Mar</w:t>
+      </w:r>
+      <w:r>
+        <w:rPr>
+          <w:sz w:val="28"/>
+          <w:szCs w:val="28"/>
+          <w:lang w:val="en-GB"/>
+        </w:rPr>
+        <w:t>io and friends arrive</w:t>
+      </w:r>
+      <w:r>
+        <w:rPr>
+          <w:sz w:val="28"/>
+          <w:szCs w:val="28"/>
+          <w:lang w:val="en-GB"/>
+        </w:rPr>
+        <w:t xml:space="preserve"> to the </w:t>
+      </w:r>
+      <w:r>
+        <w:rPr>
+          <w:sz w:val="28"/>
+          <w:szCs w:val="28"/>
+          <w:lang w:val="en-GB"/>
+        </w:rPr>
+        <w:t>cinema, they decide to leave the car in the near</w:t>
+      </w:r>
+      <w:r>
+        <w:rPr>
+          <w:sz w:val="28"/>
+          <w:szCs w:val="28"/>
+          <w:lang w:val="en-GB"/>
+        </w:rPr>
+        <w:t>est</w:t>
+      </w:r>
+      <w:r>
+        <w:rPr>
+          <w:sz w:val="28"/>
+          <w:szCs w:val="28"/>
+          <w:lang w:val="en-GB"/>
+        </w:rPr>
+        <w:t xml:space="preserve"> power grid station, </w:t>
+      </w:r>
+      <w:proofErr w:type="gramStart"/>
+      <w:r>
+        <w:rPr>
+          <w:sz w:val="28"/>
+          <w:szCs w:val="28"/>
+          <w:lang w:val="en-GB"/>
+        </w:rPr>
+        <w:t>in order to</w:t>
+      </w:r>
+      <w:proofErr w:type="gramEnd"/>
+      <w:r>
+        <w:rPr>
+          <w:sz w:val="28"/>
+          <w:szCs w:val="28"/>
+          <w:lang w:val="en-GB"/>
+        </w:rPr>
+        <w:t xml:space="preserve"> get </w:t>
+      </w:r>
+      <w:r>
+        <w:rPr>
+          <w:sz w:val="28"/>
+          <w:szCs w:val="28"/>
+          <w:lang w:val="en-GB"/>
+        </w:rPr>
+        <w:t>a bigger</w:t>
+      </w:r>
+      <w:r>
+        <w:rPr>
+          <w:sz w:val="28"/>
+          <w:szCs w:val="28"/>
+          <w:lang w:val="en-GB"/>
+        </w:rPr>
+        <w:t xml:space="preserve"> discount. Once the car is </w:t>
+      </w:r>
+      <w:r>
+        <w:rPr>
+          <w:sz w:val="28"/>
+          <w:szCs w:val="28"/>
+          <w:lang w:val="en-GB"/>
+        </w:rPr>
+        <w:t xml:space="preserve">attached to the power charger and everyone </w:t>
+      </w:r>
+      <w:r>
+        <w:rPr>
+          <w:sz w:val="28"/>
+          <w:szCs w:val="28"/>
+          <w:lang w:val="en-GB"/>
+        </w:rPr>
+        <w:t xml:space="preserve">is out, the system detects that the ride is over and </w:t>
+      </w:r>
+      <w:r>
+        <w:rPr>
+          <w:sz w:val="28"/>
+          <w:szCs w:val="28"/>
+          <w:lang w:val="en-GB"/>
+        </w:rPr>
+        <w:t xml:space="preserve">calculates the total amount of money </w:t>
+      </w:r>
+      <w:r>
+        <w:rPr>
+          <w:sz w:val="28"/>
+          <w:szCs w:val="28"/>
+          <w:lang w:val="en-GB"/>
+        </w:rPr>
+        <w:t>that will withdraw from Mario’s credit card, considering</w:t>
+      </w:r>
+      <w:r>
+        <w:rPr>
+          <w:sz w:val="28"/>
+          <w:szCs w:val="28"/>
+          <w:lang w:val="en-GB"/>
+        </w:rPr>
+        <w:t xml:space="preserve"> also</w:t>
+      </w:r>
+      <w:r>
+        <w:rPr>
+          <w:sz w:val="28"/>
+          <w:szCs w:val="28"/>
+          <w:lang w:val="en-GB"/>
+        </w:rPr>
+        <w:t xml:space="preserve"> </w:t>
+      </w:r>
+      <w:r>
+        <w:rPr>
+          <w:sz w:val="28"/>
+          <w:szCs w:val="28"/>
+          <w:lang w:val="en-GB"/>
+        </w:rPr>
+        <w:t xml:space="preserve">the biggest of the discounts from the ones which he </w:t>
+      </w:r>
+      <w:r>
+        <w:rPr>
+          <w:sz w:val="28"/>
+          <w:szCs w:val="28"/>
+          <w:lang w:val="en-GB"/>
+        </w:rPr>
+        <w:t>achieved</w:t>
+      </w:r>
+      <w:r>
+        <w:rPr>
+          <w:sz w:val="28"/>
+          <w:szCs w:val="28"/>
+          <w:lang w:val="en-GB"/>
+        </w:rPr>
+        <w:t>.</w:t>
+      </w:r>
+      <w:r>
+        <w:rPr>
+          <w:sz w:val="28"/>
+          <w:szCs w:val="28"/>
+          <w:lang w:val="en-GB"/>
+        </w:rPr>
+        <w:t xml:space="preserve"> </w:t>
+      </w:r>
+      <w:r>
+        <w:rPr>
+          <w:sz w:val="28"/>
+          <w:szCs w:val="28"/>
+          <w:lang w:val="en-GB"/>
+        </w:rPr>
+        <w:t>Since</w:t>
+      </w:r>
+      <w:r>
+        <w:rPr>
+          <w:sz w:val="28"/>
+          <w:szCs w:val="28"/>
+          <w:lang w:val="en-GB"/>
+        </w:rPr>
+        <w:t xml:space="preserve"> Mario </w:t>
+      </w:r>
+      <w:r>
+        <w:rPr>
+          <w:sz w:val="28"/>
+          <w:szCs w:val="28"/>
+          <w:lang w:val="en-GB"/>
+        </w:rPr>
+        <w:t>got</w:t>
+      </w:r>
+      <w:r>
+        <w:rPr>
+          <w:sz w:val="28"/>
+          <w:szCs w:val="28"/>
+          <w:lang w:val="en-GB"/>
+        </w:rPr>
+        <w:t xml:space="preserve"> both the 10% discount for carrying at least 2 people and the 20% discount as he left the car in charging in a power grid station, the system </w:t>
+      </w:r>
+      <w:r>
+        <w:rPr>
+          <w:sz w:val="28"/>
+          <w:szCs w:val="28"/>
+          <w:lang w:val="en-GB"/>
+        </w:rPr>
+        <w:t>will eventually apply a 20% discount from the total fee of the ride</w:t>
+      </w:r>
+      <w:r>
+        <w:rPr>
+          <w:sz w:val="28"/>
+          <w:szCs w:val="28"/>
+          <w:lang w:val="en-GB"/>
+        </w:rPr>
+        <w:t>.</w:t>
+      </w:r>
+    </w:p>
+    <w:p>
+      <w:pPr>
+        <w:rPr>
+          <w:sz w:val="28"/>
+          <w:szCs w:val="28"/>
+          <w:lang w:val="en-GB"/>
+        </w:rPr>
+      </w:pPr>
+    </w:p>
+    <w:p>
+      <w:pPr>
+        <w:rPr>
+          <w:color w:val="000000" w:themeColor="text1"/>
+          <w:sz w:val="28"/>
+          <w:szCs w:val="28"/>
+          <w:u w:val="single"/>
+          <w:lang w:val="en-GB"/>
+        </w:rPr>
+      </w:pPr>
+      <w:r>
+        <w:rPr>
+          <w:color w:val="000000" w:themeColor="text1"/>
+          <w:sz w:val="28"/>
+          <w:szCs w:val="28"/>
+          <w:u w:val="single"/>
+          <w:lang w:val="en-GB"/>
+        </w:rPr>
+        <w:t>Scenario 4</w:t>
+      </w:r>
+    </w:p>
+    <w:p>
+      <w:pPr>
+        <w:rPr>
+          <w:sz w:val="28"/>
+          <w:szCs w:val="28"/>
+          <w:lang w:val="en-GB"/>
+        </w:rPr>
+      </w:pPr>
+      <w:r>
+        <w:rPr>
+          <w:sz w:val="28"/>
+          <w:szCs w:val="28"/>
+          <w:lang w:val="en-GB"/>
+        </w:rPr>
+        <w:t xml:space="preserve">Mario is an operator at the </w:t>
+      </w:r>
+      <w:r>
+        <w:rPr>
+          <w:sz w:val="28"/>
+          <w:szCs w:val="28"/>
+          <w:lang w:val="en-GB"/>
+        </w:rPr>
+        <w:t>Electric Engine Inc. and one of his main tasks is to monitor the cars</w:t>
+      </w:r>
+      <w:r>
+        <w:rPr>
+          <w:sz w:val="28"/>
+          <w:szCs w:val="28"/>
+          <w:lang w:val="en-GB"/>
+        </w:rPr>
+        <w:t xml:space="preserve"> </w:t>
+      </w:r>
+      <w:proofErr w:type="gramStart"/>
+      <w:r>
+        <w:rPr>
+          <w:sz w:val="28"/>
+          <w:szCs w:val="28"/>
+          <w:lang w:val="en-GB"/>
+        </w:rPr>
+        <w:t>in order to</w:t>
+      </w:r>
+      <w:proofErr w:type="gramEnd"/>
+      <w:r>
+        <w:rPr>
+          <w:sz w:val="28"/>
+          <w:szCs w:val="28"/>
+          <w:lang w:val="en-GB"/>
+        </w:rPr>
+        <w:t xml:space="preserve"> prevent the company to have cars out of battery left around the city. The procedure is simple: all that Mario </w:t>
+      </w:r>
+      <w:proofErr w:type="gramStart"/>
+      <w:r>
+        <w:rPr>
+          <w:sz w:val="28"/>
+          <w:szCs w:val="28"/>
+          <w:lang w:val="en-GB"/>
+        </w:rPr>
+        <w:t>has to</w:t>
+      </w:r>
+      <w:proofErr w:type="gramEnd"/>
+      <w:r>
+        <w:rPr>
+          <w:sz w:val="28"/>
+          <w:szCs w:val="28"/>
+          <w:lang w:val="en-GB"/>
+        </w:rPr>
+        <w:t xml:space="preserve"> do is login to the system via web or mobile app, and select the option which allows him to see all the available cars on a map. </w:t>
+      </w:r>
+      <w:proofErr w:type="gramStart"/>
+      <w:r>
+        <w:rPr>
+          <w:sz w:val="28"/>
+          <w:szCs w:val="28"/>
+          <w:lang w:val="en-GB"/>
+        </w:rPr>
+        <w:t>In order to</w:t>
+      </w:r>
+      <w:proofErr w:type="gramEnd"/>
+      <w:r>
+        <w:rPr>
+          <w:sz w:val="28"/>
+          <w:szCs w:val="28"/>
+          <w:lang w:val="en-GB"/>
+        </w:rPr>
+        <w:t xml:space="preserve"> facilitate Mario’s search, the system highlights the cars whose battery level is under 20%. In fact, cars with less than 20% of battery are supposed to be almost unusable, so Mario contacts an operator and tells him to reach the car to do a battery replacement. The operator is therefore meant to go immediately at the location of the car and replace its battery with a fully charged one.</w:t>
+      </w:r>
+    </w:p>
+    <w:p>
+      <w:pPr>
+        <w:rPr>
+          <w:sz w:val="28"/>
+          <w:szCs w:val="28"/>
+          <w:lang w:val="en-GB"/>
+        </w:rPr>
+      </w:pPr>
+    </w:p>
+    <w:p>
+      <w:pPr>
+        <w:rPr>
+          <w:sz w:val="28"/>
+          <w:szCs w:val="28"/>
+          <w:u w:val="single"/>
+          <w:lang w:val="en-GB"/>
+        </w:rPr>
+      </w:pPr>
+      <w:r>
+        <w:rPr>
+          <w:sz w:val="28"/>
+          <w:szCs w:val="28"/>
+          <w:u w:val="single"/>
+          <w:lang w:val="en-GB"/>
+        </w:rPr>
+        <w:t>Scenario 5</w:t>
+      </w:r>
+    </w:p>
+    <w:p>
+      <w:pPr>
+        <w:rPr>
+          <w:sz w:val="28"/>
+          <w:szCs w:val="28"/>
+          <w:lang w:val="en-GB"/>
+        </w:rPr>
+      </w:pPr>
+      <w:r>
+        <w:rPr>
+          <w:sz w:val="28"/>
+          <w:szCs w:val="28"/>
+          <w:lang w:val="en-GB"/>
+        </w:rPr>
+        <w:t xml:space="preserve">Anna would like to drive a </w:t>
+      </w:r>
+      <w:proofErr w:type="spellStart"/>
+      <w:r>
+        <w:rPr>
+          <w:sz w:val="28"/>
+          <w:szCs w:val="28"/>
+          <w:lang w:val="en-GB"/>
+        </w:rPr>
+        <w:t>PowerEnJoy</w:t>
+      </w:r>
+      <w:proofErr w:type="spellEnd"/>
+      <w:r>
+        <w:rPr>
+          <w:sz w:val="28"/>
+          <w:szCs w:val="28"/>
+          <w:lang w:val="en-GB"/>
+        </w:rPr>
+        <w:t xml:space="preserve"> car, so she makes a reservation and reaches the selected car. </w:t>
+      </w:r>
+      <w:r>
+        <w:rPr>
+          <w:sz w:val="28"/>
+          <w:szCs w:val="28"/>
+          <w:lang w:val="en-GB"/>
+        </w:rPr>
+        <w:t>Unfortunately,</w:t>
+      </w:r>
+      <w:r>
+        <w:rPr>
+          <w:sz w:val="28"/>
+          <w:szCs w:val="28"/>
+          <w:lang w:val="en-GB"/>
+        </w:rPr>
+        <w:t xml:space="preserve"> when she arrives to the car, she realizes that the car door </w:t>
+      </w:r>
+      <w:r>
+        <w:rPr>
+          <w:sz w:val="28"/>
+          <w:szCs w:val="28"/>
+          <w:lang w:val="en-GB"/>
+        </w:rPr>
+        <w:t>beside the</w:t>
+      </w:r>
+      <w:r>
+        <w:rPr>
+          <w:sz w:val="28"/>
+          <w:szCs w:val="28"/>
+          <w:lang w:val="en-GB"/>
+        </w:rPr>
+        <w:t xml:space="preserve"> driver </w:t>
+      </w:r>
+      <w:r>
+        <w:rPr>
+          <w:sz w:val="28"/>
+          <w:szCs w:val="28"/>
+          <w:lang w:val="en-GB"/>
+        </w:rPr>
+        <w:t xml:space="preserve">seat </w:t>
+      </w:r>
+      <w:r>
+        <w:rPr>
+          <w:sz w:val="28"/>
+          <w:szCs w:val="28"/>
+          <w:lang w:val="en-GB"/>
+        </w:rPr>
+        <w:t xml:space="preserve">is smashed and even </w:t>
+      </w:r>
+      <w:r>
+        <w:rPr>
+          <w:sz w:val="28"/>
+          <w:szCs w:val="28"/>
+          <w:lang w:val="en-GB"/>
+        </w:rPr>
+        <w:t>if Anna has run successfully the procedure of unlocking,</w:t>
+      </w:r>
+      <w:r>
+        <w:rPr>
+          <w:sz w:val="28"/>
+          <w:szCs w:val="28"/>
+          <w:lang w:val="en-GB"/>
+        </w:rPr>
+        <w:t xml:space="preserve"> the door doesn’t open. Therefore, Anna opens her </w:t>
+      </w:r>
+      <w:proofErr w:type="spellStart"/>
+      <w:r>
+        <w:rPr>
+          <w:sz w:val="28"/>
+          <w:szCs w:val="28"/>
+          <w:lang w:val="en-GB"/>
+        </w:rPr>
+        <w:t>PowerEnJoy</w:t>
+      </w:r>
+      <w:proofErr w:type="spellEnd"/>
+      <w:r>
+        <w:rPr>
+          <w:sz w:val="28"/>
+          <w:szCs w:val="28"/>
+          <w:lang w:val="en-GB"/>
+        </w:rPr>
+        <w:t xml:space="preserve"> mobile app and selects the option for reporting car damages or accidents. Anna fills in the form with a detailed description of the issue and points out that the damage isn’t her fault as</w:t>
+      </w:r>
+      <w:r>
+        <w:rPr>
+          <w:sz w:val="28"/>
+          <w:szCs w:val="28"/>
+          <w:lang w:val="en-GB"/>
+        </w:rPr>
+        <w:t xml:space="preserve"> the car was already damaged at the arrival.</w:t>
+      </w:r>
+      <w:r>
+        <w:rPr>
+          <w:sz w:val="28"/>
+          <w:szCs w:val="28"/>
+          <w:lang w:val="en-GB"/>
+        </w:rPr>
+        <w:t xml:space="preserve"> </w:t>
+      </w:r>
+      <w:r>
+        <w:rPr>
+          <w:sz w:val="28"/>
+          <w:szCs w:val="28"/>
+          <w:lang w:val="en-GB"/>
+        </w:rPr>
+        <w:t xml:space="preserve">At this point, the car reported as damaged is </w:t>
+      </w:r>
+      <w:r>
+        <w:rPr>
+          <w:sz w:val="28"/>
+          <w:szCs w:val="28"/>
+          <w:lang w:val="en-GB"/>
+        </w:rPr>
+        <w:t>tagged by the system as out of order and nobody will be able anymore to reserve it.</w:t>
+      </w:r>
+      <w:r>
+        <w:rPr>
+          <w:sz w:val="28"/>
+          <w:szCs w:val="28"/>
+          <w:lang w:val="en-GB"/>
+        </w:rPr>
+        <w:t xml:space="preserve"> Meanwhile in the Electric Cars Inc. office, an assistance manager receives a notification from the app concerning a report by a user. So, the assistance manager reads the report left by Anna, </w:t>
+      </w:r>
+      <w:r>
+        <w:rPr>
+          <w:sz w:val="28"/>
+          <w:szCs w:val="28"/>
+          <w:lang w:val="en-GB"/>
+        </w:rPr>
+        <w:t xml:space="preserve">and orders an </w:t>
+      </w:r>
+      <w:r>
+        <w:rPr>
+          <w:sz w:val="28"/>
+          <w:szCs w:val="28"/>
+          <w:lang w:val="en-GB"/>
+        </w:rPr>
+        <w:lastRenderedPageBreak/>
+        <w:t xml:space="preserve">operator to retrieve it </w:t>
+      </w:r>
+      <w:proofErr w:type="gramStart"/>
+      <w:r>
+        <w:rPr>
+          <w:sz w:val="28"/>
+          <w:szCs w:val="28"/>
+          <w:lang w:val="en-GB"/>
+        </w:rPr>
+        <w:t>in order to</w:t>
+      </w:r>
+      <w:proofErr w:type="gramEnd"/>
+      <w:r>
+        <w:rPr>
+          <w:sz w:val="28"/>
+          <w:szCs w:val="28"/>
+          <w:lang w:val="en-GB"/>
+        </w:rPr>
+        <w:t xml:space="preserve"> repair the problems</w:t>
+      </w:r>
+      <w:r>
+        <w:rPr>
+          <w:sz w:val="28"/>
+          <w:szCs w:val="28"/>
+          <w:lang w:val="en-GB"/>
+        </w:rPr>
+        <w:t>.</w:t>
+      </w:r>
+      <w:r>
+        <w:rPr>
+          <w:sz w:val="28"/>
+          <w:szCs w:val="28"/>
+          <w:lang w:val="en-GB"/>
+        </w:rPr>
+        <w:t xml:space="preserve"> When the car </w:t>
+      </w:r>
+      <w:r>
+        <w:rPr>
+          <w:sz w:val="28"/>
+          <w:szCs w:val="28"/>
+          <w:lang w:val="en-GB"/>
+        </w:rPr>
+        <w:t>is repaired, the assistance coordinator tags it at available, then archives the report previously provided by Anna.</w:t>
+      </w:r>
+    </w:p>
+    <w:p>
+      <w:pPr>
+        <w:rPr>
+          <w:sz w:val="28"/>
+          <w:szCs w:val="28"/>
+          <w:lang w:val="en-GB"/>
+        </w:rPr>
+      </w:pPr>
     </w:p>
     <w:p>
       <w:pPr>
@@ -7342,7 +8861,7 @@
           <w:b/>
           <w:sz w:val="28"/>
           <w:szCs w:val="28"/>
-          <w:lang w:val="en-US"/>
+          <w:lang w:val="en-GB"/>
         </w:rPr>
       </w:pPr>
       <w:r>
@@ -7350,1132 +8869,50 @@
           <w:b/>
           <w:sz w:val="28"/>
           <w:szCs w:val="28"/>
-          <w:lang w:val="en-US"/>
-        </w:rPr>
-        <w:t>Possible s</w:t>
-      </w:r>
-      <w:r>
+          <w:lang w:val="en-GB"/>
+        </w:rPr>
+        <w:t>Use case diagram</w:t>
+      </w:r>
+    </w:p>
+    <w:p>
+      <w:pPr>
         <w:rPr>
           <w:b/>
           <w:sz w:val="28"/>
           <w:szCs w:val="28"/>
-          <w:lang w:val="en-US"/>
-        </w:rPr>
-        <w:t>cenarios</w:t>
-      </w:r>
-    </w:p>
-    <w:p>
-      <w:pPr>
-        <w:rPr>
-          <w:sz w:val="28"/>
-          <w:szCs w:val="28"/>
-          <w:lang w:val="en-US"/>
-        </w:rPr>
-      </w:pPr>
-      <w:r>
-        <w:rPr>
-          <w:sz w:val="28"/>
-          <w:szCs w:val="28"/>
-          <w:lang w:val="en-US"/>
-        </w:rPr>
-        <w:t>Here some possible scenari</w:t>
-      </w:r>
-      <w:r>
-        <w:rPr>
-          <w:sz w:val="28"/>
-          <w:szCs w:val="28"/>
-          <w:lang w:val="en-US"/>
-        </w:rPr>
-        <w:t>os of usage of this system.</w:t>
-      </w:r>
-    </w:p>
-    <w:p>
-      <w:pPr>
-        <w:rPr>
-          <w:sz w:val="28"/>
-          <w:szCs w:val="28"/>
-          <w:u w:val="single"/>
-          <w:lang w:val="en-US"/>
-        </w:rPr>
-      </w:pPr>
-      <w:r>
-        <w:rPr>
-          <w:sz w:val="28"/>
-          <w:szCs w:val="28"/>
-          <w:u w:val="single"/>
-          <w:lang w:val="en-US"/>
-        </w:rPr>
-        <w:t>Scenario 1</w:t>
-      </w:r>
-    </w:p>
-    <w:p>
-      <w:pPr>
-        <w:rPr>
-          <w:sz w:val="28"/>
-          <w:szCs w:val="28"/>
-          <w:lang w:val="en-US"/>
-        </w:rPr>
-      </w:pPr>
-      <w:r>
-        <w:rPr>
-          <w:sz w:val="28"/>
-          <w:szCs w:val="28"/>
-          <w:lang w:val="en-US"/>
-        </w:rPr>
-        <w:t xml:space="preserve">Mario should go to work, but someone has parked in front of his garage, so he is unable to use his personal car. </w:t>
-      </w:r>
-      <w:r>
-        <w:rPr>
-          <w:sz w:val="28"/>
-          <w:szCs w:val="28"/>
-          <w:lang w:val="en-US"/>
-        </w:rPr>
-        <w:t>Fortunately</w:t>
-      </w:r>
-      <w:r>
-        <w:rPr>
-          <w:sz w:val="28"/>
-          <w:szCs w:val="28"/>
-          <w:lang w:val="en-US"/>
-        </w:rPr>
-        <w:t xml:space="preserve">, Mario is registered to </w:t>
-      </w:r>
-      <w:proofErr w:type="spellStart"/>
-      <w:r>
-        <w:rPr>
-          <w:sz w:val="28"/>
-          <w:szCs w:val="28"/>
-          <w:lang w:val="en-US"/>
-        </w:rPr>
-        <w:t>PowerEnJoy</w:t>
-      </w:r>
-      <w:proofErr w:type="spellEnd"/>
-      <w:r>
-        <w:rPr>
-          <w:sz w:val="28"/>
-          <w:szCs w:val="28"/>
-          <w:lang w:val="en-US"/>
-        </w:rPr>
-        <w:t xml:space="preserve">, so he picks his smartphone and opens the </w:t>
-      </w:r>
-      <w:proofErr w:type="spellStart"/>
-      <w:r>
-        <w:rPr>
-          <w:sz w:val="28"/>
-          <w:szCs w:val="28"/>
-          <w:lang w:val="en-US"/>
-        </w:rPr>
-        <w:t>PowerEnJoy</w:t>
-      </w:r>
-      <w:proofErr w:type="spellEnd"/>
-      <w:r>
-        <w:rPr>
-          <w:sz w:val="28"/>
-          <w:szCs w:val="28"/>
-          <w:lang w:val="en-US"/>
-        </w:rPr>
-        <w:t xml:space="preserve"> app</w:t>
-      </w:r>
-      <w:r>
-        <w:rPr>
-          <w:sz w:val="28"/>
-          <w:szCs w:val="28"/>
-          <w:lang w:val="en-US"/>
-        </w:rPr>
-        <w:t xml:space="preserve">, then </w:t>
-      </w:r>
-      <w:r>
-        <w:rPr>
-          <w:sz w:val="28"/>
-          <w:szCs w:val="28"/>
-          <w:lang w:val="en-US"/>
-        </w:rPr>
-        <w:t xml:space="preserve">he </w:t>
-      </w:r>
-      <w:r>
-        <w:rPr>
-          <w:sz w:val="28"/>
-          <w:szCs w:val="28"/>
-          <w:lang w:val="en-US"/>
-        </w:rPr>
-        <w:t>inserts</w:t>
-      </w:r>
-      <w:r>
-        <w:rPr>
-          <w:sz w:val="28"/>
-          <w:szCs w:val="28"/>
-          <w:lang w:val="en-US"/>
-        </w:rPr>
-        <w:t xml:space="preserve"> his credentials to log in the system. </w:t>
-      </w:r>
-      <w:r>
-        <w:rPr>
-          <w:sz w:val="28"/>
-          <w:szCs w:val="28"/>
-          <w:lang w:val="en-US"/>
-        </w:rPr>
-        <w:t>After that,</w:t>
-      </w:r>
-      <w:r>
-        <w:rPr>
-          <w:sz w:val="28"/>
-          <w:szCs w:val="28"/>
-          <w:lang w:val="en-US"/>
-        </w:rPr>
-        <w:t xml:space="preserve"> he </w:t>
+          <w:lang w:val="en-GB"/>
+        </w:rPr>
+      </w:pPr>
+      <w:r>
+        <w:rPr>
+          <w:sz w:val="28"/>
+          <w:szCs w:val="28"/>
+          <w:lang w:val="en-GB"/>
+        </w:rPr>
+        <w:t>We derive the use ca</w:t>
+      </w:r>
+      <w:r>
+        <w:rPr>
+          <w:sz w:val="28"/>
+          <w:szCs w:val="28"/>
+          <w:lang w:val="en-GB"/>
+        </w:rPr>
+        <w:t xml:space="preserve">se diagram </w:t>
       </w:r>
       <w:proofErr w:type="gramStart"/>
       <w:r>
         <w:rPr>
           <w:sz w:val="28"/>
           <w:szCs w:val="28"/>
-          <w:lang w:val="en-US"/>
-        </w:rPr>
-        <w:t>takes a look</w:t>
+          <w:lang w:val="en-GB"/>
+        </w:rPr>
+        <w:t>according to</w:t>
       </w:r>
       <w:proofErr w:type="gramEnd"/>
       <w:r>
         <w:rPr>
           <w:sz w:val="28"/>
           <w:szCs w:val="28"/>
-          <w:lang w:val="en-US"/>
-        </w:rPr>
-        <w:t xml:space="preserve"> at the map to see if there is any available car near him. He notices that there is an available car parked 2 minutes walking away from him, so he immediately reserves it to prevent other users to take it away before him. Once he is close to the car, he looks the ID number of the car highlighted in the </w:t>
-      </w:r>
-      <w:r>
-        <w:rPr>
-          <w:sz w:val="28"/>
-          <w:szCs w:val="28"/>
-          <w:lang w:val="en-US"/>
-        </w:rPr>
-        <w:t>windshield</w:t>
-      </w:r>
-      <w:r>
-        <w:rPr>
-          <w:sz w:val="28"/>
-          <w:szCs w:val="28"/>
-          <w:lang w:val="en-US"/>
-        </w:rPr>
-        <w:t xml:space="preserve">, then he opens the app again and inserts the code. Since the system recognizes that Mario </w:t>
-      </w:r>
-      <w:proofErr w:type="gramStart"/>
-      <w:r>
-        <w:rPr>
-          <w:sz w:val="28"/>
-          <w:szCs w:val="28"/>
-          <w:lang w:val="en-US"/>
-        </w:rPr>
-        <w:t>actually is</w:t>
-      </w:r>
-      <w:proofErr w:type="gramEnd"/>
-      <w:r>
-        <w:rPr>
-          <w:sz w:val="28"/>
-          <w:szCs w:val="28"/>
-          <w:lang w:val="en-US"/>
-        </w:rPr>
-        <w:t xml:space="preserve"> the user who has made the reservation</w:t>
-      </w:r>
-      <w:r>
-        <w:rPr>
-          <w:sz w:val="28"/>
-          <w:szCs w:val="28"/>
-          <w:lang w:val="en-US"/>
-        </w:rPr>
-        <w:t xml:space="preserve"> and he inserted the right code</w:t>
-      </w:r>
-      <w:r>
-        <w:rPr>
-          <w:sz w:val="28"/>
-          <w:szCs w:val="28"/>
-          <w:lang w:val="en-US"/>
-        </w:rPr>
-        <w:t>, the car unlocks the door so that Mario can get into it</w:t>
-      </w:r>
-      <w:r>
-        <w:rPr>
-          <w:sz w:val="28"/>
-          <w:szCs w:val="28"/>
-          <w:lang w:val="en-US"/>
-        </w:rPr>
-        <w:t>, ignite the engine with the keys provided inside the dashboard,</w:t>
-      </w:r>
-      <w:r>
-        <w:rPr>
-          <w:sz w:val="28"/>
-          <w:szCs w:val="28"/>
-          <w:lang w:val="en-US"/>
-        </w:rPr>
-        <w:t xml:space="preserve"> and go to work on time.</w:t>
-      </w:r>
-    </w:p>
-    <w:p>
-      <w:pPr>
-        <w:rPr>
-          <w:sz w:val="28"/>
-          <w:szCs w:val="28"/>
-          <w:lang w:val="en-US"/>
-        </w:rPr>
-      </w:pPr>
-    </w:p>
-    <w:p>
-      <w:pPr>
-        <w:rPr>
-          <w:sz w:val="28"/>
-          <w:szCs w:val="28"/>
-          <w:u w:val="single"/>
-          <w:lang w:val="en-GB"/>
-        </w:rPr>
-      </w:pPr>
-      <w:r>
-        <w:rPr>
-          <w:sz w:val="28"/>
-          <w:szCs w:val="28"/>
-          <w:u w:val="single"/>
-          <w:lang w:val="en-GB"/>
-        </w:rPr>
-        <w:t>Scenario 2</w:t>
-      </w:r>
-    </w:p>
-    <w:p>
-      <w:pPr>
-        <w:rPr>
-          <w:sz w:val="28"/>
-          <w:szCs w:val="28"/>
-          <w:lang w:val="en-GB"/>
-        </w:rPr>
-      </w:pPr>
-      <w:r>
-        <w:rPr>
-          <w:sz w:val="28"/>
-          <w:szCs w:val="28"/>
-          <w:lang w:val="en-GB"/>
-        </w:rPr>
-        <w:t xml:space="preserve">Mario is driving a </w:t>
-      </w:r>
-      <w:proofErr w:type="spellStart"/>
-      <w:r>
-        <w:rPr>
-          <w:sz w:val="28"/>
-          <w:szCs w:val="28"/>
-          <w:lang w:val="en-GB"/>
-        </w:rPr>
-        <w:t>PowerEnJoy</w:t>
-      </w:r>
-      <w:proofErr w:type="spellEnd"/>
-      <w:r>
-        <w:rPr>
-          <w:sz w:val="28"/>
-          <w:szCs w:val="28"/>
-          <w:lang w:val="en-GB"/>
-        </w:rPr>
-        <w:t xml:space="preserve"> car. Once he arrives to his home, he looks at the monitor to see if he is in a safe area, but he figures out that his car has the battery very low (10%). Since the football match on the TV is starting, he doesn’t want to look for a power grid station to recharge the car, so he leaves it as it is, out of battery. Once Mario </w:t>
-      </w:r>
-      <w:r>
-        <w:rPr>
-          <w:sz w:val="28"/>
-          <w:szCs w:val="28"/>
-          <w:lang w:val="en-GB"/>
-        </w:rPr>
-        <w:t>gets out</w:t>
-      </w:r>
-      <w:r>
-        <w:rPr>
-          <w:sz w:val="28"/>
-          <w:szCs w:val="28"/>
-          <w:lang w:val="en-GB"/>
-        </w:rPr>
-        <w:t xml:space="preserve"> of the car, the system detects that Mario’s ride is over, but since the car has been left with less than 20% of battery charged, in addition to the cost of the ride the system will withdraw an additional amount of money as a fine from Mario’s credit card.</w:t>
-      </w:r>
-    </w:p>
-    <w:p>
-      <w:pPr>
-        <w:rPr>
-          <w:sz w:val="28"/>
-          <w:szCs w:val="28"/>
-          <w:lang w:val="en-GB"/>
-        </w:rPr>
-      </w:pPr>
-    </w:p>
-    <w:p>
-      <w:pPr>
-        <w:rPr>
-          <w:sz w:val="28"/>
-          <w:szCs w:val="28"/>
-          <w:u w:val="single"/>
-          <w:lang w:val="en-GB"/>
-        </w:rPr>
-      </w:pPr>
-      <w:r>
-        <w:rPr>
-          <w:sz w:val="28"/>
-          <w:szCs w:val="28"/>
-          <w:u w:val="single"/>
-          <w:lang w:val="en-GB"/>
-        </w:rPr>
-        <w:t>Scenario 3</w:t>
-      </w:r>
-    </w:p>
-    <w:p>
-      <w:pPr>
-        <w:rPr>
-          <w:sz w:val="28"/>
-          <w:szCs w:val="28"/>
-          <w:lang w:val="en-GB"/>
-        </w:rPr>
-      </w:pPr>
-      <w:r>
-        <w:rPr>
-          <w:sz w:val="28"/>
-          <w:szCs w:val="28"/>
-          <w:lang w:val="en-GB"/>
-        </w:rPr>
-        <w:t xml:space="preserve">Mario has an appointment to the cinema with his </w:t>
-      </w:r>
-      <w:r>
-        <w:rPr>
-          <w:sz w:val="28"/>
-          <w:szCs w:val="28"/>
-          <w:lang w:val="en-GB"/>
-        </w:rPr>
-        <w:t>friends</w:t>
-      </w:r>
-      <w:r>
-        <w:rPr>
-          <w:sz w:val="28"/>
-          <w:szCs w:val="28"/>
-          <w:lang w:val="en-GB"/>
-        </w:rPr>
-        <w:t xml:space="preserve"> </w:t>
-      </w:r>
-      <w:r>
-        <w:rPr>
-          <w:sz w:val="28"/>
-          <w:szCs w:val="28"/>
-          <w:lang w:val="en-GB"/>
-        </w:rPr>
-        <w:t>Ugo</w:t>
-      </w:r>
-      <w:r>
-        <w:rPr>
-          <w:sz w:val="28"/>
-          <w:szCs w:val="28"/>
-          <w:lang w:val="en-GB"/>
-        </w:rPr>
-        <w:t xml:space="preserve"> and Anna</w:t>
-      </w:r>
-      <w:r>
-        <w:rPr>
-          <w:sz w:val="28"/>
-          <w:szCs w:val="28"/>
-          <w:lang w:val="en-GB"/>
-        </w:rPr>
-        <w:t xml:space="preserve">, but today there is a transport strike and the cinema is quite far from their houses. </w:t>
-      </w:r>
-      <w:r>
-        <w:rPr>
-          <w:sz w:val="28"/>
-          <w:szCs w:val="28"/>
-          <w:lang w:val="en-GB"/>
-        </w:rPr>
-        <w:t>So,</w:t>
-      </w:r>
-      <w:r>
-        <w:rPr>
-          <w:sz w:val="28"/>
-          <w:szCs w:val="28"/>
-          <w:lang w:val="en-GB"/>
-        </w:rPr>
-        <w:t xml:space="preserve"> Mario, who is a </w:t>
-      </w:r>
-      <w:proofErr w:type="spellStart"/>
-      <w:r>
-        <w:rPr>
-          <w:sz w:val="28"/>
-          <w:szCs w:val="28"/>
-          <w:lang w:val="en-GB"/>
-        </w:rPr>
-        <w:t>PowerEnJoy</w:t>
-      </w:r>
-      <w:proofErr w:type="spellEnd"/>
-      <w:r>
-        <w:rPr>
-          <w:sz w:val="28"/>
-          <w:szCs w:val="28"/>
-          <w:lang w:val="en-GB"/>
-        </w:rPr>
-        <w:t xml:space="preserve"> user, decides to go taking his friends up </w:t>
-      </w:r>
-      <w:r>
-        <w:rPr>
-          <w:sz w:val="28"/>
-          <w:szCs w:val="28"/>
-          <w:lang w:val="en-GB"/>
-        </w:rPr>
-        <w:t>to share</w:t>
-      </w:r>
-      <w:r>
-        <w:rPr>
-          <w:sz w:val="28"/>
-          <w:szCs w:val="28"/>
-          <w:lang w:val="en-GB"/>
-        </w:rPr>
-        <w:t xml:space="preserve"> the </w:t>
-      </w:r>
-      <w:r>
-        <w:rPr>
-          <w:sz w:val="28"/>
-          <w:szCs w:val="28"/>
-          <w:lang w:val="en-GB"/>
-        </w:rPr>
-        <w:t xml:space="preserve">route. </w:t>
-      </w:r>
-      <w:r>
-        <w:rPr>
-          <w:sz w:val="28"/>
-          <w:szCs w:val="28"/>
-          <w:lang w:val="en-GB"/>
-        </w:rPr>
-        <w:t>Car’s sensor</w:t>
-      </w:r>
-      <w:r>
-        <w:rPr>
-          <w:sz w:val="28"/>
-          <w:szCs w:val="28"/>
-          <w:lang w:val="en-GB"/>
-        </w:rPr>
-        <w:t>s</w:t>
-      </w:r>
-      <w:r>
-        <w:rPr>
-          <w:sz w:val="28"/>
-          <w:szCs w:val="28"/>
-          <w:lang w:val="en-GB"/>
-        </w:rPr>
-        <w:t xml:space="preserve"> detect that </w:t>
-      </w:r>
-      <w:r>
-        <w:rPr>
-          <w:sz w:val="28"/>
-          <w:szCs w:val="28"/>
-          <w:lang w:val="en-GB"/>
-        </w:rPr>
-        <w:t>in the car there are more than two passengers in addition to the driver, so</w:t>
-      </w:r>
-      <w:r>
-        <w:rPr>
-          <w:sz w:val="28"/>
-          <w:szCs w:val="28"/>
-          <w:lang w:val="en-GB"/>
-        </w:rPr>
-        <w:t xml:space="preserve"> at the end of the ride</w:t>
-      </w:r>
-      <w:r>
-        <w:rPr>
-          <w:sz w:val="28"/>
-          <w:szCs w:val="28"/>
-          <w:lang w:val="en-GB"/>
-        </w:rPr>
-        <w:t xml:space="preserve"> </w:t>
-      </w:r>
-      <w:r>
-        <w:rPr>
-          <w:sz w:val="28"/>
-          <w:szCs w:val="28"/>
-          <w:lang w:val="en-GB"/>
-        </w:rPr>
-        <w:t>the system will apply a</w:t>
-      </w:r>
-      <w:r>
-        <w:rPr>
-          <w:sz w:val="28"/>
-          <w:szCs w:val="28"/>
-          <w:lang w:val="en-GB"/>
-        </w:rPr>
-        <w:t xml:space="preserve"> </w:t>
-      </w:r>
-      <w:r>
-        <w:rPr>
-          <w:sz w:val="28"/>
-          <w:szCs w:val="28"/>
-          <w:lang w:val="en-GB"/>
-        </w:rPr>
-        <w:t>d</w:t>
-      </w:r>
-      <w:r>
-        <w:rPr>
-          <w:sz w:val="28"/>
-          <w:szCs w:val="28"/>
-          <w:lang w:val="en-GB"/>
-        </w:rPr>
-        <w:t>iscount to the total fee</w:t>
-      </w:r>
-      <w:r>
-        <w:rPr>
-          <w:sz w:val="28"/>
-          <w:szCs w:val="28"/>
-          <w:lang w:val="en-GB"/>
-        </w:rPr>
-        <w:t>. Once Mar</w:t>
-      </w:r>
-      <w:r>
-        <w:rPr>
-          <w:sz w:val="28"/>
-          <w:szCs w:val="28"/>
-          <w:lang w:val="en-GB"/>
-        </w:rPr>
-        <w:t>io and friends arrive</w:t>
-      </w:r>
-      <w:r>
-        <w:rPr>
-          <w:sz w:val="28"/>
-          <w:szCs w:val="28"/>
-          <w:lang w:val="en-GB"/>
-        </w:rPr>
-        <w:t xml:space="preserve"> to the </w:t>
-      </w:r>
-      <w:r>
-        <w:rPr>
-          <w:sz w:val="28"/>
-          <w:szCs w:val="28"/>
-          <w:lang w:val="en-GB"/>
-        </w:rPr>
-        <w:t xml:space="preserve">cinema, they decide to leave the car in the </w:t>
-      </w:r>
-      <w:r>
-        <w:rPr>
-          <w:sz w:val="28"/>
-          <w:szCs w:val="28"/>
-          <w:lang w:val="en-GB"/>
-        </w:rPr>
-        <w:lastRenderedPageBreak/>
-        <w:t>near</w:t>
-      </w:r>
-      <w:r>
-        <w:rPr>
-          <w:sz w:val="28"/>
-          <w:szCs w:val="28"/>
-          <w:lang w:val="en-GB"/>
-        </w:rPr>
-        <w:t>est</w:t>
-      </w:r>
-      <w:r>
-        <w:rPr>
-          <w:sz w:val="28"/>
-          <w:szCs w:val="28"/>
-          <w:lang w:val="en-GB"/>
-        </w:rPr>
-        <w:t xml:space="preserve"> power grid station, </w:t>
-      </w:r>
-      <w:proofErr w:type="gramStart"/>
-      <w:r>
-        <w:rPr>
-          <w:sz w:val="28"/>
-          <w:szCs w:val="28"/>
-          <w:lang w:val="en-GB"/>
-        </w:rPr>
-        <w:t>in order to</w:t>
-      </w:r>
-      <w:proofErr w:type="gramEnd"/>
-      <w:r>
-        <w:rPr>
-          <w:sz w:val="28"/>
-          <w:szCs w:val="28"/>
-          <w:lang w:val="en-GB"/>
-        </w:rPr>
-        <w:t xml:space="preserve"> get </w:t>
-      </w:r>
-      <w:r>
-        <w:rPr>
-          <w:sz w:val="28"/>
-          <w:szCs w:val="28"/>
-          <w:lang w:val="en-GB"/>
-        </w:rPr>
-        <w:t>a bigger</w:t>
-      </w:r>
-      <w:r>
-        <w:rPr>
-          <w:sz w:val="28"/>
-          <w:szCs w:val="28"/>
-          <w:lang w:val="en-GB"/>
-        </w:rPr>
-        <w:t xml:space="preserve"> discount. Once the car is </w:t>
-      </w:r>
-      <w:r>
-        <w:rPr>
-          <w:sz w:val="28"/>
-          <w:szCs w:val="28"/>
-          <w:lang w:val="en-GB"/>
-        </w:rPr>
-        <w:t xml:space="preserve">attached to the power charger and everyone </w:t>
-      </w:r>
-      <w:r>
-        <w:rPr>
-          <w:sz w:val="28"/>
-          <w:szCs w:val="28"/>
-          <w:lang w:val="en-GB"/>
-        </w:rPr>
-        <w:t xml:space="preserve">is out, the system detects that the ride is over and </w:t>
-      </w:r>
-      <w:r>
-        <w:rPr>
-          <w:sz w:val="28"/>
-          <w:szCs w:val="28"/>
-          <w:lang w:val="en-GB"/>
-        </w:rPr>
-        <w:t xml:space="preserve">calculates the total amount of money </w:t>
-      </w:r>
-      <w:r>
-        <w:rPr>
-          <w:sz w:val="28"/>
-          <w:szCs w:val="28"/>
-          <w:lang w:val="en-GB"/>
-        </w:rPr>
-        <w:t>that will withdraw from Mario’s credit card, considering</w:t>
-      </w:r>
-      <w:r>
-        <w:rPr>
-          <w:sz w:val="28"/>
-          <w:szCs w:val="28"/>
-          <w:lang w:val="en-GB"/>
-        </w:rPr>
-        <w:t xml:space="preserve"> also</w:t>
-      </w:r>
-      <w:r>
-        <w:rPr>
-          <w:sz w:val="28"/>
-          <w:szCs w:val="28"/>
-          <w:lang w:val="en-GB"/>
-        </w:rPr>
-        <w:t xml:space="preserve"> </w:t>
-      </w:r>
-      <w:r>
-        <w:rPr>
-          <w:sz w:val="28"/>
-          <w:szCs w:val="28"/>
-          <w:lang w:val="en-GB"/>
-        </w:rPr>
-        <w:t xml:space="preserve">the biggest of the discounts from the ones which he </w:t>
-      </w:r>
-      <w:r>
-        <w:rPr>
-          <w:sz w:val="28"/>
-          <w:szCs w:val="28"/>
-          <w:lang w:val="en-GB"/>
-        </w:rPr>
-        <w:t>achieved</w:t>
-      </w:r>
-      <w:r>
-        <w:rPr>
-          <w:sz w:val="28"/>
-          <w:szCs w:val="28"/>
-          <w:lang w:val="en-GB"/>
-        </w:rPr>
-        <w:t>.</w:t>
-      </w:r>
-      <w:r>
-        <w:rPr>
-          <w:sz w:val="28"/>
-          <w:szCs w:val="28"/>
-          <w:lang w:val="en-GB"/>
-        </w:rPr>
-        <w:t xml:space="preserve"> </w:t>
-      </w:r>
-      <w:r>
-        <w:rPr>
-          <w:sz w:val="28"/>
-          <w:szCs w:val="28"/>
-          <w:lang w:val="en-GB"/>
-        </w:rPr>
-        <w:t>Since</w:t>
-      </w:r>
-      <w:r>
-        <w:rPr>
-          <w:sz w:val="28"/>
-          <w:szCs w:val="28"/>
-          <w:lang w:val="en-GB"/>
-        </w:rPr>
-        <w:t xml:space="preserve"> Mario </w:t>
-      </w:r>
-      <w:r>
-        <w:rPr>
-          <w:sz w:val="28"/>
-          <w:szCs w:val="28"/>
-          <w:lang w:val="en-GB"/>
-        </w:rPr>
-        <w:t>got</w:t>
-      </w:r>
-      <w:r>
-        <w:rPr>
-          <w:sz w:val="28"/>
-          <w:szCs w:val="28"/>
-          <w:lang w:val="en-GB"/>
-        </w:rPr>
-        <w:t xml:space="preserve"> both the 10% discount for carrying at least 2 people and the 20% discount as he left the car in charging in a power grid station, the system </w:t>
-      </w:r>
-      <w:r>
-        <w:rPr>
-          <w:sz w:val="28"/>
-          <w:szCs w:val="28"/>
-          <w:lang w:val="en-GB"/>
-        </w:rPr>
-        <w:t>will eventually apply a 20% discount from the total fee of the ride</w:t>
-      </w:r>
-      <w:r>
-        <w:rPr>
-          <w:sz w:val="28"/>
-          <w:szCs w:val="28"/>
-          <w:lang w:val="en-GB"/>
-        </w:rPr>
-        <w:t>.</w:t>
-      </w:r>
-    </w:p>
-    <w:p>
-      <w:pPr>
-        <w:rPr>
-          <w:sz w:val="28"/>
-          <w:szCs w:val="28"/>
-          <w:lang w:val="en-GB"/>
-        </w:rPr>
-      </w:pPr>
-    </w:p>
-    <w:p>
-      <w:pPr>
-        <w:rPr>
-          <w:color w:val="000000" w:themeColor="text1"/>
-          <w:sz w:val="28"/>
-          <w:szCs w:val="28"/>
-          <w:u w:val="single"/>
-          <w:lang w:val="en-GB"/>
-        </w:rPr>
-      </w:pPr>
-      <w:r>
-        <w:rPr>
-          <w:color w:val="000000" w:themeColor="text1"/>
-          <w:sz w:val="28"/>
-          <w:szCs w:val="28"/>
-          <w:u w:val="single"/>
-          <w:lang w:val="en-GB"/>
-        </w:rPr>
-        <w:t>Scenario 4</w:t>
-      </w:r>
-    </w:p>
-    <w:p>
-      <w:pPr>
-        <w:rPr>
-          <w:sz w:val="28"/>
-          <w:szCs w:val="28"/>
-          <w:lang w:val="en-GB"/>
-        </w:rPr>
-      </w:pPr>
-      <w:r>
-        <w:rPr>
-          <w:sz w:val="28"/>
-          <w:szCs w:val="28"/>
-          <w:lang w:val="en-GB"/>
-        </w:rPr>
-        <w:t xml:space="preserve">Mario is an operator at the </w:t>
-      </w:r>
-      <w:r>
-        <w:rPr>
-          <w:sz w:val="28"/>
-          <w:szCs w:val="28"/>
-          <w:lang w:val="en-GB"/>
-        </w:rPr>
-        <w:t>Electric Engine Inc. and one of his main tasks is to monitor the cars</w:t>
-      </w:r>
-      <w:r>
-        <w:rPr>
-          <w:sz w:val="28"/>
-          <w:szCs w:val="28"/>
-          <w:lang w:val="en-GB"/>
-        </w:rPr>
-        <w:t xml:space="preserve"> </w:t>
-      </w:r>
-      <w:proofErr w:type="gramStart"/>
-      <w:r>
-        <w:rPr>
-          <w:sz w:val="28"/>
-          <w:szCs w:val="28"/>
-          <w:lang w:val="en-GB"/>
-        </w:rPr>
-        <w:t>in order to</w:t>
-      </w:r>
-      <w:proofErr w:type="gramEnd"/>
-      <w:r>
-        <w:rPr>
-          <w:sz w:val="28"/>
-          <w:szCs w:val="28"/>
-          <w:lang w:val="en-GB"/>
-        </w:rPr>
-        <w:t xml:space="preserve"> prevent the company to have cars out of battery left around the city. The procedure is simple: all that Mario </w:t>
-      </w:r>
-      <w:proofErr w:type="gramStart"/>
-      <w:r>
-        <w:rPr>
-          <w:sz w:val="28"/>
-          <w:szCs w:val="28"/>
-          <w:lang w:val="en-GB"/>
-        </w:rPr>
-        <w:t>has to</w:t>
-      </w:r>
-      <w:proofErr w:type="gramEnd"/>
-      <w:r>
-        <w:rPr>
-          <w:sz w:val="28"/>
-          <w:szCs w:val="28"/>
-          <w:lang w:val="en-GB"/>
-        </w:rPr>
-        <w:t xml:space="preserve"> do is login to the system via web or mobile app, and select the option which allows him to see all the available cars on a map. </w:t>
-      </w:r>
-      <w:proofErr w:type="gramStart"/>
-      <w:r>
-        <w:rPr>
-          <w:sz w:val="28"/>
-          <w:szCs w:val="28"/>
-          <w:lang w:val="en-GB"/>
-        </w:rPr>
-        <w:t>In order to</w:t>
-      </w:r>
-      <w:proofErr w:type="gramEnd"/>
-      <w:r>
-        <w:rPr>
-          <w:sz w:val="28"/>
-          <w:szCs w:val="28"/>
-          <w:lang w:val="en-GB"/>
-        </w:rPr>
-        <w:t xml:space="preserve"> facilitate Mario’s search, the system highlights the cars whose battery level is under 20%. In fact, cars with less than 20% of battery are supposed to be almost unusable, so Mario contacts an operator and tells him to reach the car to do a battery replacement. The operator is therefore meant to go immediately at the location of the car and replace its battery with a fully charged one.</w:t>
-      </w:r>
-    </w:p>
-    <w:p>
-      <w:pPr>
-        <w:rPr>
-          <w:sz w:val="28"/>
-          <w:szCs w:val="28"/>
-          <w:lang w:val="en-GB"/>
-        </w:rPr>
-      </w:pPr>
-    </w:p>
-    <w:p>
-      <w:pPr>
-        <w:rPr>
-          <w:sz w:val="28"/>
-          <w:szCs w:val="28"/>
-          <w:u w:val="single"/>
-          <w:lang w:val="en-GB"/>
-        </w:rPr>
-      </w:pPr>
-      <w:r>
-        <w:rPr>
-          <w:sz w:val="28"/>
-          <w:szCs w:val="28"/>
-          <w:u w:val="single"/>
-          <w:lang w:val="en-GB"/>
-        </w:rPr>
-        <w:t>Scenario 5</w:t>
-      </w:r>
-    </w:p>
-    <w:p>
-      <w:pPr>
-        <w:rPr>
-          <w:sz w:val="28"/>
-          <w:szCs w:val="28"/>
-          <w:lang w:val="en-GB"/>
-        </w:rPr>
-      </w:pPr>
-      <w:r>
-        <w:rPr>
-          <w:sz w:val="28"/>
-          <w:szCs w:val="28"/>
-          <w:lang w:val="en-GB"/>
-        </w:rPr>
-        <w:t xml:space="preserve">Anna would like to drive a </w:t>
-      </w:r>
-      <w:proofErr w:type="spellStart"/>
-      <w:r>
-        <w:rPr>
-          <w:sz w:val="28"/>
-          <w:szCs w:val="28"/>
-          <w:lang w:val="en-GB"/>
-        </w:rPr>
-        <w:t>PowerEnJoy</w:t>
-      </w:r>
-      <w:proofErr w:type="spellEnd"/>
-      <w:r>
-        <w:rPr>
-          <w:sz w:val="28"/>
-          <w:szCs w:val="28"/>
-          <w:lang w:val="en-GB"/>
-        </w:rPr>
-        <w:t xml:space="preserve"> car, so she makes a reservation and reaches the selected car. </w:t>
-      </w:r>
-      <w:r>
-        <w:rPr>
-          <w:sz w:val="28"/>
-          <w:szCs w:val="28"/>
-          <w:lang w:val="en-GB"/>
-        </w:rPr>
-        <w:t>Unfortunately,</w:t>
-      </w:r>
-      <w:r>
-        <w:rPr>
-          <w:sz w:val="28"/>
-          <w:szCs w:val="28"/>
-          <w:lang w:val="en-GB"/>
-        </w:rPr>
-        <w:t xml:space="preserve"> when she arrives to the car, she realizes that the car door </w:t>
-      </w:r>
-      <w:r>
-        <w:rPr>
-          <w:sz w:val="28"/>
-          <w:szCs w:val="28"/>
-          <w:lang w:val="en-GB"/>
-        </w:rPr>
-        <w:t>beside the</w:t>
-      </w:r>
-      <w:r>
-        <w:rPr>
-          <w:sz w:val="28"/>
-          <w:szCs w:val="28"/>
-          <w:lang w:val="en-GB"/>
-        </w:rPr>
-        <w:t xml:space="preserve"> driver </w:t>
-      </w:r>
-      <w:r>
-        <w:rPr>
-          <w:sz w:val="28"/>
-          <w:szCs w:val="28"/>
-          <w:lang w:val="en-GB"/>
-        </w:rPr>
-        <w:t xml:space="preserve">seat </w:t>
-      </w:r>
-      <w:r>
-        <w:rPr>
-          <w:sz w:val="28"/>
-          <w:szCs w:val="28"/>
-          <w:lang w:val="en-GB"/>
-        </w:rPr>
-        <w:t xml:space="preserve">is smashed and even </w:t>
-      </w:r>
-      <w:r>
-        <w:rPr>
-          <w:sz w:val="28"/>
-          <w:szCs w:val="28"/>
-          <w:lang w:val="en-GB"/>
-        </w:rPr>
-        <w:t>if Anna has run successfully the procedure of unlocking,</w:t>
-      </w:r>
-      <w:r>
-        <w:rPr>
-          <w:sz w:val="28"/>
-          <w:szCs w:val="28"/>
-          <w:lang w:val="en-GB"/>
-        </w:rPr>
-        <w:t xml:space="preserve"> the door doesn’t open. Therefore, Anna opens her </w:t>
-      </w:r>
-      <w:proofErr w:type="spellStart"/>
-      <w:r>
-        <w:rPr>
-          <w:sz w:val="28"/>
-          <w:szCs w:val="28"/>
-          <w:lang w:val="en-GB"/>
-        </w:rPr>
-        <w:t>PowerEnJoy</w:t>
-      </w:r>
-      <w:proofErr w:type="spellEnd"/>
-      <w:r>
-        <w:rPr>
-          <w:sz w:val="28"/>
-          <w:szCs w:val="28"/>
-          <w:lang w:val="en-GB"/>
-        </w:rPr>
-        <w:t xml:space="preserve"> mobile app and selects the option for reporting car damages or accidents. Anna fills in the form with a detailed description of the issue and points out that the damage isn’t her fault as</w:t>
-      </w:r>
-      <w:r>
-        <w:rPr>
-          <w:sz w:val="28"/>
-          <w:szCs w:val="28"/>
-          <w:lang w:val="en-GB"/>
-        </w:rPr>
-        <w:t xml:space="preserve"> the car was already damaged at the arrival. Meanwhile in the Electric Cars Inc. office, an assistance manager receives a notification from the app concerning a report by a user. So, the assistance manager reads the report left by Anna, and ascertained that the car is unusable, he tags it as unavailable until it will be repaired.</w:t>
-      </w:r>
-    </w:p>
-    <w:p>
-      <w:pPr>
-        <w:rPr>
-          <w:sz w:val="28"/>
-          <w:szCs w:val="28"/>
-          <w:lang w:val="en-GB"/>
-        </w:rPr>
-      </w:pPr>
-    </w:p>
-    <w:p>
-      <w:pPr>
-        <w:rPr>
-          <w:b/>
-          <w:sz w:val="28"/>
-          <w:szCs w:val="28"/>
-        </w:rPr>
-      </w:pPr>
-      <w:r>
-        <w:rPr>
-          <w:b/>
-          <w:sz w:val="28"/>
-          <w:szCs w:val="28"/>
-        </w:rPr>
-        <w:t xml:space="preserve">Use case </w:t>
-      </w:r>
-      <w:proofErr w:type="spellStart"/>
-      <w:r>
-        <w:rPr>
-          <w:b/>
-          <w:sz w:val="28"/>
-          <w:szCs w:val="28"/>
-        </w:rPr>
-        <w:t>diagram</w:t>
-      </w:r>
-      <w:proofErr w:type="spellEnd"/>
-    </w:p>
-    <w:p>
-      <w:pPr>
-        <w:rPr>
-          <w:b/>
-          <w:sz w:val="28"/>
-          <w:szCs w:val="28"/>
-          <w:lang w:val="en-GB"/>
-        </w:rPr>
-      </w:pPr>
-      <w:r>
-        <w:rPr>
-          <w:sz w:val="28"/>
-          <w:szCs w:val="28"/>
-          <w:lang w:val="en-GB"/>
-        </w:rPr>
-        <w:lastRenderedPageBreak/>
-        <w:t>We derive the use ca</w:t>
-      </w:r>
-      <w:r>
-        <w:rPr>
-          <w:sz w:val="28"/>
-          <w:szCs w:val="28"/>
-          <w:lang w:val="en-GB"/>
-        </w:rPr>
-        <w:t xml:space="preserve">se diagram </w:t>
-      </w:r>
-      <w:proofErr w:type="gramStart"/>
-      <w:r>
-        <w:rPr>
-          <w:sz w:val="28"/>
-          <w:szCs w:val="28"/>
-          <w:lang w:val="en-GB"/>
-        </w:rPr>
-        <w:t>according to</w:t>
-      </w:r>
-      <w:proofErr w:type="gramEnd"/>
-      <w:r>
-        <w:rPr>
-          <w:sz w:val="28"/>
-          <w:szCs w:val="28"/>
           <w:lang w:val="en-GB"/>
         </w:rPr>
         <w:t xml:space="preserve"> the goals</w:t>
@@ -8515,9 +8952,11 @@
       </w:pPr>
       <w:r>
         <w:rPr>
-          <w:noProof/>
-        </w:rPr>
-        <w:pict w14:anchorId="032A72D1">
+          <w:sz w:val="28"/>
+          <w:szCs w:val="28"/>
+          <w:lang w:val="en-GB"/>
+        </w:rPr>
+        <w:pict w14:anchorId="57EBB479">
           <v:shapetype id="_x0000_t75" coordsize="21600,21600" o:spt="75" o:preferrelative="t" path="m@4@5l@4@11@9@11@9@5xe" filled="f" stroked="f">
             <v:stroke joinstyle="miter"/>
             <v:formulas>
@@ -8537,9 +8976,8 @@
             <v:path o:extrusionok="f" gradientshapeok="t" o:connecttype="rect"/>
             <o:lock v:ext="edit" aspectratio="t"/>
           </v:shapetype>
-          <v:shape id="_x0000_s1026" type="#_x0000_t75" style="position:absolute;margin-left:-15.55pt;margin-top:39.95pt;width:512.9pt;height:266.35pt;z-index:251659264;mso-position-horizontal-relative:margin;mso-position-vertical:absolute;mso-position-vertical-relative:text">
+          <v:shape id="_x0000_i1041" type="#_x0000_t75" style="width:480.7pt;height:197.85pt">
             <v:imagedata r:id="rId6" o:title="RASD use cases diagram"/>
-            <w10:wrap type="square" anchorx="margin"/>
           </v:shape>
         </w:pict>
       </w:r>
@@ -8611,18 +9049,16 @@
           <w:szCs w:val="28"/>
           <w:lang w:val="en-GB"/>
         </w:rPr>
-        <w:t xml:space="preserve">o help the reader to draw a visual picture in his mind of what </w:t>
-      </w:r>
-    </w:p>
-    <w:p>
-      <w:pPr>
-        <w:rPr>
-          <w:rFonts w:cstheme="minorHAnsi"/>
-          <w:sz w:val="28"/>
-          <w:szCs w:val="28"/>
-          <w:lang w:val="en-GB"/>
-        </w:rPr>
-      </w:pPr>
+        <w:t>o help the reader to draw a vis</w:t>
+      </w:r>
+      <w:r>
+        <w:rPr>
+          <w:sz w:val="28"/>
+          <w:szCs w:val="28"/>
+          <w:lang w:val="en-GB"/>
+        </w:rPr>
+        <w:t xml:space="preserve">ual picture in his mind of what </w:t>
+      </w:r>
       <w:r>
         <w:rPr>
           <w:rFonts w:cstheme="minorHAnsi"/>
@@ -9296,6 +9732,30 @@
               <w:t>The guest clicks the “done” button</w:t>
             </w:r>
           </w:p>
+          <w:p>
+            <w:pPr>
+              <w:pStyle w:val="Paragrafoelenco"/>
+              <w:numPr>
+                <w:ilvl w:val="0"/>
+                <w:numId w:val="47"/>
+              </w:numPr>
+              <w:rPr>
+                <w:rFonts w:cstheme="minorHAnsi"/>
+                <w:sz w:val="28"/>
+                <w:szCs w:val="28"/>
+                <w:lang w:val="en-GB"/>
+              </w:rPr>
+            </w:pPr>
+            <w:r>
+              <w:rPr>
+                <w:rFonts w:cstheme="minorHAnsi"/>
+                <w:sz w:val="28"/>
+                <w:szCs w:val="28"/>
+                <w:lang w:val="en-GB"/>
+              </w:rPr>
+              <w:t>System reply to the user with his new password</w:t>
+            </w:r>
+          </w:p>
         </w:tc>
       </w:tr>
       <w:tr>
@@ -9416,8 +9876,6 @@
           <w:lang w:val="en-US"/>
         </w:rPr>
       </w:pPr>
-      <w:bookmarkStart w:id="0" w:name="_GoBack"/>
-      <w:bookmarkEnd w:id="0"/>
     </w:p>
     <w:p>
       <w:pPr>
@@ -10253,27 +10711,17 @@
                 <w:szCs w:val="28"/>
                 <w:lang w:val="en-GB"/>
               </w:rPr>
-              <w:t xml:space="preserve">Users open the map to see all the available cars near them </w:t>
-            </w:r>
-            <w:r>
-              <w:rPr>
-                <w:rFonts w:cstheme="minorHAnsi"/>
-                <w:color w:val="FF0000"/>
-                <w:sz w:val="28"/>
-                <w:szCs w:val="28"/>
-                <w:lang w:val="en-GB"/>
-              </w:rPr>
-              <w:t>or they select a destination to see all the available cars near that address</w:t>
-            </w:r>
-            <w:r>
-              <w:rPr>
-                <w:rFonts w:cstheme="minorHAnsi"/>
-                <w:color w:val="FF0000"/>
-                <w:sz w:val="28"/>
-                <w:szCs w:val="28"/>
-                <w:lang w:val="en-GB"/>
-              </w:rPr>
-              <w:t xml:space="preserve"> (un extends?)</w:t>
+              <w:t xml:space="preserve">Users open the map to see all the available cars near </w:t>
+            </w:r>
+            <w:r>
+              <w:rPr>
+                <w:rFonts w:cstheme="minorHAnsi"/>
+                <w:color w:val="000000" w:themeColor="text1"/>
+                <w:sz w:val="28"/>
+                <w:szCs w:val="28"/>
+                <w:lang w:val="en-GB"/>
+              </w:rPr>
+              <w:t>them or they select a destination to see all the available cars near that address</w:t>
             </w:r>
           </w:p>
         </w:tc>
@@ -10887,6 +11335,24 @@
               </w:rPr>
               <w:t xml:space="preserve"> to notify that the report went well</w:t>
             </w:r>
+            <w:r>
+              <w:rPr>
+                <w:rFonts w:cstheme="minorHAnsi"/>
+                <w:sz w:val="28"/>
+                <w:szCs w:val="28"/>
+                <w:lang w:val="en-GB"/>
+              </w:rPr>
+              <w:t>, the car is no longer available because tagged</w:t>
+            </w:r>
+            <w:r>
+              <w:rPr>
+                <w:rFonts w:cstheme="minorHAnsi"/>
+                <w:sz w:val="28"/>
+                <w:szCs w:val="28"/>
+                <w:lang w:val="en-GB"/>
+              </w:rPr>
+              <w:t xml:space="preserve"> as out of order by the system</w:t>
+            </w:r>
           </w:p>
         </w:tc>
       </w:tr>
@@ -11530,6 +11996,7 @@
                 <w:szCs w:val="28"/>
                 <w:lang w:val="en-GB"/>
               </w:rPr>
+              <w:lastRenderedPageBreak/>
               <w:t>Name</w:t>
             </w:r>
           </w:p>
@@ -11583,7 +12050,6 @@
                 <w:szCs w:val="28"/>
                 <w:lang w:val="en-GB"/>
               </w:rPr>
-              <w:lastRenderedPageBreak/>
               <w:t>Actors</w:t>
             </w:r>
           </w:p>
@@ -11828,7 +12294,7 @@
             <w:r>
               <w:rPr>
                 <w:rFonts w:cstheme="minorHAnsi"/>
-                <w:color w:val="FF0000"/>
+                <w:color w:val="000000" w:themeColor="text1"/>
                 <w:sz w:val="28"/>
                 <w:szCs w:val="28"/>
                 <w:lang w:val="en-GB"/>
@@ -12685,6 +13151,7 @@
                 <w:szCs w:val="28"/>
                 <w:lang w:val="en-GB"/>
               </w:rPr>
+              <w:lastRenderedPageBreak/>
               <w:t>Exit conditions</w:t>
             </w:r>
           </w:p>
@@ -12771,7 +13238,6 @@
                 <w:szCs w:val="28"/>
                 <w:lang w:val="en-GB"/>
               </w:rPr>
-              <w:lastRenderedPageBreak/>
               <w:t>Exceptions</w:t>
             </w:r>
           </w:p>
@@ -13045,7 +13511,7 @@
               </w:numPr>
               <w:rPr>
                 <w:rFonts w:cstheme="minorHAnsi"/>
-                <w:color w:val="FF0000"/>
+                <w:color w:val="000000" w:themeColor="text1"/>
                 <w:sz w:val="28"/>
                 <w:szCs w:val="28"/>
                 <w:lang w:val="en-GB"/>
@@ -13054,7 +13520,7 @@
             <w:r>
               <w:rPr>
                 <w:rFonts w:cstheme="minorHAnsi"/>
-                <w:color w:val="FF0000"/>
+                <w:color w:val="000000" w:themeColor="text1"/>
                 <w:sz w:val="28"/>
                 <w:szCs w:val="28"/>
                 <w:lang w:val="en-GB"/>
@@ -13064,7 +13530,7 @@
             <w:r>
               <w:rPr>
                 <w:rFonts w:cstheme="minorHAnsi"/>
-                <w:color w:val="FF0000"/>
+                <w:color w:val="000000" w:themeColor="text1"/>
                 <w:sz w:val="28"/>
                 <w:szCs w:val="28"/>
                 <w:lang w:val="en-GB"/>
@@ -13074,7 +13540,7 @@
             <w:r>
               <w:rPr>
                 <w:rFonts w:cstheme="minorHAnsi"/>
-                <w:color w:val="FF0000"/>
+                <w:color w:val="000000" w:themeColor="text1"/>
                 <w:sz w:val="28"/>
                 <w:szCs w:val="28"/>
                 <w:lang w:val="en-GB"/>
@@ -13084,7 +13550,7 @@
             <w:r>
               <w:rPr>
                 <w:rFonts w:cstheme="minorHAnsi"/>
-                <w:color w:val="FF0000"/>
+                <w:color w:val="000000" w:themeColor="text1"/>
                 <w:sz w:val="28"/>
                 <w:szCs w:val="28"/>
                 <w:lang w:val="en-GB"/>
@@ -13101,7 +13567,7 @@
               </w:numPr>
               <w:rPr>
                 <w:rFonts w:cstheme="minorHAnsi"/>
-                <w:color w:val="FF0000"/>
+                <w:color w:val="000000" w:themeColor="text1"/>
                 <w:sz w:val="28"/>
                 <w:szCs w:val="28"/>
                 <w:lang w:val="en-GB"/>
@@ -13110,7 +13576,7 @@
             <w:r>
               <w:rPr>
                 <w:rFonts w:cstheme="minorHAnsi"/>
-                <w:color w:val="FF0000"/>
+                <w:color w:val="000000" w:themeColor="text1"/>
                 <w:sz w:val="28"/>
                 <w:szCs w:val="28"/>
                 <w:lang w:val="en-GB"/>
@@ -13120,7 +13586,7 @@
             <w:r>
               <w:rPr>
                 <w:rFonts w:cstheme="minorHAnsi"/>
-                <w:color w:val="FF0000"/>
+                <w:color w:val="000000" w:themeColor="text1"/>
                 <w:sz w:val="28"/>
                 <w:szCs w:val="28"/>
                 <w:lang w:val="en-GB"/>
@@ -13146,12 +13612,62 @@
             <w:r>
               <w:rPr>
                 <w:rFonts w:cstheme="minorHAnsi"/>
-                <w:color w:val="FF0000"/>
-                <w:sz w:val="28"/>
-                <w:szCs w:val="28"/>
-                <w:lang w:val="en-GB"/>
-              </w:rPr>
-              <w:t xml:space="preserve">If a discount is achieved/fine is gotten, it will be displayed on the screen </w:t>
+                <w:color w:val="000000" w:themeColor="text1"/>
+                <w:sz w:val="28"/>
+                <w:szCs w:val="28"/>
+                <w:lang w:val="en-GB"/>
+              </w:rPr>
+              <w:t>If a discount is achieved/</w:t>
+            </w:r>
+            <w:r>
+              <w:rPr>
+                <w:rFonts w:cstheme="minorHAnsi"/>
+                <w:color w:val="000000" w:themeColor="text1"/>
+                <w:sz w:val="28"/>
+                <w:szCs w:val="28"/>
+                <w:lang w:val="en-GB"/>
+              </w:rPr>
+              <w:t>user gets fined</w:t>
+            </w:r>
+            <w:r>
+              <w:rPr>
+                <w:rFonts w:cstheme="minorHAnsi"/>
+                <w:color w:val="000000" w:themeColor="text1"/>
+                <w:sz w:val="28"/>
+                <w:szCs w:val="28"/>
+                <w:lang w:val="en-GB"/>
+              </w:rPr>
+              <w:t xml:space="preserve">, </w:t>
+            </w:r>
+            <w:r>
+              <w:rPr>
+                <w:rFonts w:cstheme="minorHAnsi"/>
+                <w:color w:val="000000" w:themeColor="text1"/>
+                <w:sz w:val="28"/>
+                <w:szCs w:val="28"/>
+                <w:lang w:val="en-GB"/>
+              </w:rPr>
+              <w:t>it</w:t>
+            </w:r>
+            <w:r>
+              <w:rPr>
+                <w:rFonts w:cstheme="minorHAnsi"/>
+                <w:color w:val="000000" w:themeColor="text1"/>
+                <w:sz w:val="28"/>
+                <w:szCs w:val="28"/>
+                <w:lang w:val="en-GB"/>
+              </w:rPr>
+              <w:t xml:space="preserve"> </w:t>
+            </w:r>
+            <w:r>
+              <w:rPr>
+                <w:rFonts w:cstheme="minorHAnsi"/>
+                <w:color w:val="000000" w:themeColor="text1"/>
+                <w:sz w:val="28"/>
+                <w:szCs w:val="28"/>
+                <w:lang w:val="en-GB"/>
+              </w:rPr>
+              <w:t>will be displayed on the screen</w:t>
             </w:r>
           </w:p>
         </w:tc>
@@ -13204,27 +13720,25 @@
                 <w:szCs w:val="28"/>
                 <w:lang w:val="en-GB"/>
               </w:rPr>
-              <w:t xml:space="preserve">The user has </w:t>
-            </w:r>
-            <w:proofErr w:type="spellStart"/>
-            <w:r>
-              <w:rPr>
-                <w:rFonts w:cstheme="minorHAnsi"/>
-                <w:sz w:val="28"/>
-                <w:szCs w:val="28"/>
-                <w:lang w:val="en-GB"/>
-              </w:rPr>
-              <w:t>payed</w:t>
-            </w:r>
-            <w:proofErr w:type="spellEnd"/>
-            <w:r>
-              <w:rPr>
-                <w:rFonts w:cstheme="minorHAnsi"/>
-                <w:sz w:val="28"/>
-                <w:szCs w:val="28"/>
-                <w:lang w:val="en-GB"/>
-              </w:rPr>
-              <w:t xml:space="preserve"> the fee considering discounts/fees, the car is tagged as available again from the system</w:t>
+              <w:t>The</w:t>
+            </w:r>
+            <w:r>
+              <w:rPr>
+                <w:rFonts w:cstheme="minorHAnsi"/>
+                <w:sz w:val="28"/>
+                <w:szCs w:val="28"/>
+                <w:lang w:val="en-GB"/>
+              </w:rPr>
+              <w:t xml:space="preserve"> car is tagged as available again from the system</w:t>
+            </w:r>
+            <w:r>
+              <w:rPr>
+                <w:rFonts w:cstheme="minorHAnsi"/>
+                <w:sz w:val="28"/>
+                <w:szCs w:val="28"/>
+                <w:lang w:val="en-GB"/>
+              </w:rPr>
+              <w:t xml:space="preserve"> after 5 min</w:t>
             </w:r>
           </w:p>
         </w:tc>
@@ -13759,7 +14273,34 @@
           <w:u w:val="single"/>
           <w:lang w:val="en-US"/>
         </w:rPr>
-        <w:t xml:space="preserve"> information about cars in need of assistance</w:t>
+        <w:t xml:space="preserve"> information about</w:t>
+      </w:r>
+      <w:r>
+        <w:rPr>
+          <w:sz w:val="28"/>
+          <w:szCs w:val="28"/>
+          <w:u w:val="single"/>
+          <w:lang w:val="en-US"/>
+        </w:rPr>
+        <w:t xml:space="preserve"> damaged</w:t>
+      </w:r>
+      <w:r>
+        <w:rPr>
+          <w:sz w:val="28"/>
+          <w:szCs w:val="28"/>
+          <w:u w:val="single"/>
+          <w:lang w:val="en-US"/>
+        </w:rPr>
+        <w:t xml:space="preserve"> </w:t>
+      </w:r>
+      <w:r>
+        <w:rPr>
+          <w:sz w:val="28"/>
+          <w:szCs w:val="28"/>
+          <w:u w:val="single"/>
+          <w:lang w:val="en-US"/>
+        </w:rPr>
+        <w:t>cars</w:t>
       </w:r>
     </w:p>
     <w:tbl>
@@ -13825,7 +14366,7 @@
                 <w:szCs w:val="28"/>
                 <w:lang w:val="en-GB"/>
               </w:rPr>
-              <w:t xml:space="preserve"> information about cars in need of assistance</w:t>
+              <w:t xml:space="preserve"> information about damaged cars</w:t>
             </w:r>
           </w:p>
         </w:tc>
@@ -13874,7 +14415,15 @@
                 <w:szCs w:val="28"/>
                 <w:lang w:val="en-GB"/>
               </w:rPr>
-              <w:t>Assistant manager</w:t>
+              <w:t>Assistance</w:t>
+            </w:r>
+            <w:r>
+              <w:rPr>
+                <w:sz w:val="28"/>
+                <w:szCs w:val="28"/>
+                <w:lang w:val="en-GB"/>
+              </w:rPr>
+              <w:t xml:space="preserve"> manager</w:t>
             </w:r>
           </w:p>
         </w:tc>
@@ -13977,7 +14526,7 @@
                 <w:szCs w:val="28"/>
                 <w:lang w:val="en-GB"/>
               </w:rPr>
-              <w:t>The assistance manager selects presses a button from the web app or the mobile app</w:t>
+              <w:t>The assistance manager presses a button from the web app or the mobile app</w:t>
             </w:r>
           </w:p>
           <w:p>
@@ -13999,7 +14548,32 @@
                 <w:szCs w:val="28"/>
                 <w:lang w:val="en-GB"/>
               </w:rPr>
-              <w:t>The assistance manager selects one of the reports provided by users by clicking on it</w:t>
+              <w:lastRenderedPageBreak/>
+              <w:t xml:space="preserve">The assistance manager selects one of the reports provided by </w:t>
+            </w:r>
+            <w:r>
+              <w:rPr>
+                <w:sz w:val="28"/>
+                <w:szCs w:val="28"/>
+                <w:lang w:val="en-GB"/>
+              </w:rPr>
+              <w:t>a</w:t>
+            </w:r>
+            <w:r>
+              <w:rPr>
+                <w:sz w:val="28"/>
+                <w:szCs w:val="28"/>
+                <w:lang w:val="en-GB"/>
+              </w:rPr>
+              <w:t xml:space="preserve"> user</w:t>
+            </w:r>
+            <w:r>
+              <w:rPr>
+                <w:sz w:val="28"/>
+                <w:szCs w:val="28"/>
+                <w:lang w:val="en-GB"/>
+              </w:rPr>
+              <w:t xml:space="preserve"> by clicking on it</w:t>
             </w:r>
           </w:p>
           <w:p>
@@ -14021,7 +14595,39 @@
                 <w:szCs w:val="28"/>
                 <w:lang w:val="en-GB"/>
               </w:rPr>
-              <w:t>The assistance manager selects the car related to the report by clicking on the related button</w:t>
+              <w:t>When the reparation is complete, t</w:t>
+            </w:r>
+            <w:r>
+              <w:rPr>
+                <w:sz w:val="28"/>
+                <w:szCs w:val="28"/>
+                <w:lang w:val="en-GB"/>
+              </w:rPr>
+              <w:t xml:space="preserve">he assistance manager </w:t>
+            </w:r>
+            <w:r>
+              <w:rPr>
+                <w:sz w:val="28"/>
+                <w:szCs w:val="28"/>
+                <w:lang w:val="en-GB"/>
+              </w:rPr>
+              <w:t xml:space="preserve">tags </w:t>
+            </w:r>
+            <w:r>
+              <w:rPr>
+                <w:sz w:val="28"/>
+                <w:szCs w:val="28"/>
+                <w:lang w:val="en-GB"/>
+              </w:rPr>
+              <w:t>t</w:t>
+            </w:r>
+            <w:r>
+              <w:rPr>
+                <w:sz w:val="28"/>
+                <w:szCs w:val="28"/>
+                <w:lang w:val="en-GB"/>
+              </w:rPr>
+              <w:t>he car as available</w:t>
             </w:r>
           </w:p>
           <w:p>
@@ -14043,8 +14649,15 @@
                 <w:szCs w:val="28"/>
                 <w:lang w:val="en-GB"/>
               </w:rPr>
-              <w:lastRenderedPageBreak/>
-              <w:t>The assistance manager tags the car as not available by clicking on the related button</w:t>
+              <w:t xml:space="preserve">The assistance manager </w:t>
+            </w:r>
+            <w:r>
+              <w:rPr>
+                <w:sz w:val="28"/>
+                <w:szCs w:val="28"/>
+                <w:lang w:val="en-GB"/>
+              </w:rPr>
+              <w:t>archives the report clicking the related button</w:t>
             </w:r>
           </w:p>
         </w:tc>
@@ -14094,7 +14707,31 @@
                 <w:szCs w:val="28"/>
                 <w:lang w:val="en-GB"/>
               </w:rPr>
-              <w:t xml:space="preserve">The car which has been reported as damaged is removed from the list of available cars and the report received by the assistance manager is archived </w:t>
+              <w:t xml:space="preserve">The </w:t>
+            </w:r>
+            <w:r>
+              <w:rPr>
+                <w:sz w:val="28"/>
+                <w:szCs w:val="28"/>
+                <w:lang w:val="en-GB"/>
+              </w:rPr>
+              <w:t xml:space="preserve">report is no longer stored into the system and </w:t>
+            </w:r>
+            <w:r>
+              <w:rPr>
+                <w:sz w:val="28"/>
+                <w:szCs w:val="28"/>
+                <w:lang w:val="en-GB"/>
+              </w:rPr>
+              <w:t>the car is available again</w:t>
+            </w:r>
+            <w:r>
+              <w:rPr>
+                <w:sz w:val="28"/>
+                <w:szCs w:val="28"/>
+                <w:lang w:val="en-GB"/>
+              </w:rPr>
+              <w:t xml:space="preserve"> </w:t>
             </w:r>
           </w:p>
         </w:tc>
@@ -14158,6 +14795,8 @@
           <w:lang w:val="en-US"/>
         </w:rPr>
       </w:pPr>
+      <w:bookmarkStart w:id="0" w:name="_GoBack"/>
+      <w:bookmarkEnd w:id="0"/>
     </w:p>
     <w:p>
       <w:pPr>
@@ -14188,162 +14827,121 @@
           <w:lang w:val="en-US"/>
         </w:rPr>
       </w:pPr>
-    </w:p>
-    <w:p>
-      <w:pPr>
+      <w:r>
         <w:rPr>
           <w:b/>
           <w:sz w:val="32"/>
           <w:szCs w:val="32"/>
           <w:lang w:val="en-US"/>
         </w:rPr>
-      </w:pPr>
-      <w:r>
+        <w:t>Object Modeling</w:t>
+      </w:r>
+    </w:p>
+    <w:p>
+      <w:pPr>
+        <w:rPr>
+          <w:b/>
+          <w:sz w:val="28"/>
+          <w:szCs w:val="28"/>
+          <w:lang w:val="en-US"/>
+        </w:rPr>
+      </w:pPr>
+      <w:r>
+        <w:rPr>
+          <w:b/>
+          <w:sz w:val="28"/>
+          <w:szCs w:val="28"/>
+          <w:lang w:val="en-US"/>
+        </w:rPr>
+        <w:t>Class diagram</w:t>
+      </w:r>
+    </w:p>
+    <w:p>
+      <w:pPr>
+        <w:rPr>
+          <w:b/>
+          <w:sz w:val="28"/>
+          <w:szCs w:val="28"/>
+          <w:lang w:val="en-US"/>
+        </w:rPr>
+      </w:pPr>
+      <w:r>
+        <w:rPr>
+          <w:b/>
+          <w:sz w:val="28"/>
+          <w:szCs w:val="28"/>
+          <w:lang w:val="en-US"/>
+        </w:rPr>
+        <w:t>State diagrams</w:t>
+      </w:r>
+    </w:p>
+    <w:p>
+      <w:pPr>
+        <w:rPr>
+          <w:sz w:val="28"/>
+          <w:szCs w:val="28"/>
+          <w:lang w:val="en-US"/>
+        </w:rPr>
+      </w:pPr>
+      <w:r>
+        <w:rPr>
+          <w:sz w:val="28"/>
+          <w:szCs w:val="28"/>
+          <w:lang w:val="en-US"/>
+        </w:rPr>
+        <w:t xml:space="preserve">Here is a representation of all the states in which </w:t>
+      </w:r>
+      <w:proofErr w:type="spellStart"/>
+      <w:r>
+        <w:rPr>
+          <w:sz w:val="28"/>
+          <w:szCs w:val="28"/>
+          <w:lang w:val="en-US"/>
+        </w:rPr>
+        <w:t>PowerEnJoy</w:t>
+      </w:r>
+      <w:proofErr w:type="spellEnd"/>
+      <w:r>
+        <w:rPr>
+          <w:sz w:val="28"/>
+          <w:szCs w:val="28"/>
+          <w:lang w:val="en-US"/>
+        </w:rPr>
+        <w:t xml:space="preserve"> cars are supposed to be and the conditions of moving from one state to another.</w:t>
+      </w:r>
+    </w:p>
+    <w:p>
+      <w:pPr>
+        <w:rPr>
+          <w:b/>
+          <w:sz w:val="28"/>
+          <w:szCs w:val="28"/>
+          <w:lang w:val="en-US"/>
+        </w:rPr>
+      </w:pPr>
+      <w:r>
+        <w:rPr>
+          <w:b/>
+          <w:sz w:val="28"/>
+          <w:szCs w:val="28"/>
+          <w:lang w:val="en-US"/>
+        </w:rPr>
+        <w:pict w14:anchorId="11AE2752">
+          <v:shape id="_x0000_i1034" type="#_x0000_t75" style="width:482.05pt;height:245.85pt">
+            <v:imagedata r:id="rId7" o:title="RASD state diagram"/>
+          </v:shape>
+        </w:pict>
+      </w:r>
+    </w:p>
+    <w:p>
+      <w:pPr>
         <w:rPr>
           <w:b/>
           <w:sz w:val="32"/>
           <w:szCs w:val="32"/>
           <w:lang w:val="en-US"/>
         </w:rPr>
-        <w:t>Object Modeling</w:t>
-      </w:r>
-    </w:p>
-    <w:p>
-      <w:pPr>
-        <w:rPr>
-          <w:b/>
-          <w:sz w:val="28"/>
-          <w:szCs w:val="28"/>
-          <w:lang w:val="en-US"/>
-        </w:rPr>
-      </w:pPr>
-      <w:r>
-        <w:rPr>
-          <w:b/>
-          <w:sz w:val="28"/>
-          <w:szCs w:val="28"/>
-          <w:lang w:val="en-US"/>
-        </w:rPr>
-        <w:t>Class diagram</w:t>
-      </w:r>
-    </w:p>
-    <w:p>
-      <w:pPr>
-        <w:rPr>
-          <w:b/>
-          <w:sz w:val="28"/>
-          <w:szCs w:val="28"/>
-          <w:lang w:val="en-US"/>
-        </w:rPr>
-      </w:pPr>
-      <w:r>
-        <w:rPr>
-          <w:b/>
-          <w:sz w:val="28"/>
-          <w:szCs w:val="28"/>
-          <w:lang w:val="en-US"/>
-        </w:rPr>
-        <w:t>State diagrams</w:t>
-      </w:r>
-    </w:p>
-    <w:p>
-      <w:pPr>
-        <w:rPr>
-          <w:sz w:val="28"/>
-          <w:szCs w:val="28"/>
-          <w:lang w:val="en-US"/>
-        </w:rPr>
-      </w:pPr>
-      <w:r>
-        <w:rPr>
-          <w:sz w:val="28"/>
-          <w:szCs w:val="28"/>
-          <w:lang w:val="en-US"/>
-        </w:rPr>
-        <w:t xml:space="preserve">Here is a representation of all the states in which </w:t>
-      </w:r>
-      <w:proofErr w:type="spellStart"/>
-      <w:r>
-        <w:rPr>
-          <w:sz w:val="28"/>
-          <w:szCs w:val="28"/>
-          <w:lang w:val="en-US"/>
-        </w:rPr>
-        <w:t>PowerEnJoy</w:t>
-      </w:r>
-      <w:proofErr w:type="spellEnd"/>
-      <w:r>
-        <w:rPr>
-          <w:sz w:val="28"/>
-          <w:szCs w:val="28"/>
-          <w:lang w:val="en-US"/>
-        </w:rPr>
-        <w:t xml:space="preserve"> cars are supposed to be and the conditions of moving from one state to another.</w:t>
-      </w:r>
-    </w:p>
-    <w:p>
-      <w:pPr>
-        <w:rPr>
-          <w:b/>
-          <w:sz w:val="28"/>
-          <w:szCs w:val="28"/>
-          <w:lang w:val="en-US"/>
-        </w:rPr>
-      </w:pPr>
-      <w:r>
-        <w:rPr>
-          <w:noProof/>
-          <w:lang w:eastAsia="it-IT"/>
-        </w:rPr>
-        <w:drawing>
-          <wp:inline distT="0" distB="0" distL="0" distR="0" wp14:anchorId="1BC85A5D" wp14:editId="703F5BDA">
-            <wp:extent cx="4458970" cy="2338070"/>
-            <wp:effectExtent l="0" t="0" r="0" b="5080"/>
-            <wp:docPr id="1" name="Immagine 1" descr="C:\Users\Emanuele\AppData\Local\Microsoft\Windows\INetCacheContent.Word\RASD state diagram.jpg"/>
-            <wp:cNvGraphicFramePr>
-              <a:graphicFrameLocks xmlns:a="http://schemas.openxmlformats.org/drawingml/2006/main" noChangeAspect="1"/>
-            </wp:cNvGraphicFramePr>
-            <a:graphic xmlns:a="http://schemas.openxmlformats.org/drawingml/2006/main">
-              <a:graphicData uri="http://schemas.openxmlformats.org/drawingml/2006/picture">
-                <pic:pic xmlns:pic="http://schemas.openxmlformats.org/drawingml/2006/picture">
-                  <pic:nvPicPr>
-                    <pic:cNvPr id="0" name="Picture 11" descr="C:\Users\Emanuele\AppData\Local\Microsoft\Windows\INetCacheContent.Word\RASD state diagram.jpg"/>
-                    <pic:cNvPicPr>
-                      <a:picLocks noChangeAspect="1" noChangeArrowheads="1"/>
-                    </pic:cNvPicPr>
-                  </pic:nvPicPr>
-                  <pic:blipFill>
-                    <a:blip r:embed="rId7">
-                      <a:extLst>
-                        <a:ext uri="{28A0092B-C50C-407E-A947-70E740481C1C}">
-                          <a14:useLocalDpi xmlns:a14="http://schemas.microsoft.com/office/drawing/2010/main" val="0"/>
-                        </a:ext>
-                      </a:extLst>
-                    </a:blip>
-                    <a:srcRect/>
-                    <a:stretch>
-                      <a:fillRect/>
-                    </a:stretch>
-                  </pic:blipFill>
-                  <pic:spPr bwMode="auto">
-                    <a:xfrm>
-                      <a:off x="0" y="0"/>
-                      <a:ext cx="4458970" cy="2338070"/>
-                    </a:xfrm>
-                    <a:prstGeom prst="rect">
-                      <a:avLst/>
-                    </a:prstGeom>
-                    <a:noFill/>
-                    <a:ln>
-                      <a:noFill/>
-                    </a:ln>
-                  </pic:spPr>
-                </pic:pic>
-              </a:graphicData>
-            </a:graphic>
-          </wp:inline>
-        </w:drawing>
-      </w:r>
+      </w:pPr>
     </w:p>
     <w:p>
       <w:pPr>
@@ -14364,91 +14962,81 @@
           <w:lang w:val="en-US"/>
         </w:rPr>
       </w:pPr>
-    </w:p>
-    <w:p>
-      <w:pPr>
+      <w:r>
         <w:rPr>
           <w:b/>
           <w:sz w:val="32"/>
           <w:szCs w:val="32"/>
           <w:lang w:val="en-US"/>
         </w:rPr>
-      </w:pPr>
-      <w:r>
+        <w:t>Dynamic Modeling</w:t>
+      </w:r>
+    </w:p>
+    <w:p>
+      <w:pPr>
+        <w:rPr>
+          <w:b/>
+          <w:sz w:val="28"/>
+          <w:szCs w:val="28"/>
+          <w:lang w:val="en-US"/>
+        </w:rPr>
+      </w:pPr>
+      <w:r>
+        <w:rPr>
+          <w:b/>
+          <w:sz w:val="28"/>
+          <w:szCs w:val="28"/>
+          <w:lang w:val="en-US"/>
+        </w:rPr>
+        <w:lastRenderedPageBreak/>
+        <w:t>Sequence diagrams</w:t>
+      </w:r>
+    </w:p>
+    <w:p>
+      <w:pPr>
+        <w:rPr>
+          <w:b/>
+          <w:sz w:val="28"/>
+          <w:szCs w:val="28"/>
+          <w:lang w:val="en-US"/>
+        </w:rPr>
+      </w:pPr>
+      <w:r>
+        <w:rPr>
+          <w:b/>
+          <w:sz w:val="28"/>
+          <w:szCs w:val="28"/>
+          <w:lang w:val="en-US"/>
+        </w:rPr>
+        <w:t>Activity diagrams</w:t>
+      </w:r>
+    </w:p>
+    <w:p>
+      <w:pPr>
+        <w:rPr>
+          <w:b/>
+          <w:sz w:val="28"/>
+          <w:szCs w:val="28"/>
+          <w:lang w:val="en-US"/>
+        </w:rPr>
+      </w:pPr>
+    </w:p>
+    <w:p>
+      <w:pPr>
         <w:rPr>
           <w:b/>
           <w:sz w:val="32"/>
           <w:szCs w:val="32"/>
           <w:lang w:val="en-US"/>
         </w:rPr>
-        <w:t>Dynamic Modeling</w:t>
-      </w:r>
-    </w:p>
-    <w:p>
-      <w:pPr>
-        <w:rPr>
-          <w:b/>
-          <w:sz w:val="28"/>
-          <w:szCs w:val="28"/>
-          <w:lang w:val="en-US"/>
-        </w:rPr>
-      </w:pPr>
-      <w:r>
-        <w:rPr>
-          <w:b/>
-          <w:sz w:val="28"/>
-          <w:szCs w:val="28"/>
-          <w:lang w:val="en-US"/>
-        </w:rPr>
-        <w:t>Sequence diagrams</w:t>
-      </w:r>
-    </w:p>
-    <w:p>
-      <w:pPr>
-        <w:rPr>
-          <w:b/>
-          <w:sz w:val="28"/>
-          <w:szCs w:val="28"/>
-          <w:lang w:val="en-US"/>
-        </w:rPr>
-      </w:pPr>
-      <w:r>
-        <w:rPr>
-          <w:b/>
-          <w:sz w:val="28"/>
-          <w:szCs w:val="28"/>
-          <w:lang w:val="en-US"/>
-        </w:rPr>
-        <w:t>Activity diagrams</w:t>
-      </w:r>
-    </w:p>
-    <w:p>
-      <w:pPr>
-        <w:rPr>
-          <w:b/>
-          <w:sz w:val="28"/>
-          <w:szCs w:val="28"/>
-          <w:lang w:val="en-US"/>
-        </w:rPr>
-      </w:pPr>
-    </w:p>
-    <w:p>
-      <w:pPr>
+      </w:pPr>
+      <w:r>
         <w:rPr>
           <w:b/>
           <w:sz w:val="32"/>
           <w:szCs w:val="32"/>
           <w:lang w:val="en-US"/>
         </w:rPr>
-      </w:pPr>
-      <w:r>
-        <w:rPr>
-          <w:b/>
-          <w:sz w:val="32"/>
-          <w:szCs w:val="32"/>
-          <w:lang w:val="en-US"/>
-        </w:rPr>
-        <w:lastRenderedPageBreak/>
         <w:t>Alloy modelling</w:t>
       </w:r>
     </w:p>
@@ -17833,8 +18421,8 @@
   <w:abstractNum w:abstractNumId="31" w15:restartNumberingAfterBreak="0">
     <w:nsid w:val="55590EA4"/>
     <w:multiLevelType w:val="hybridMultilevel"/>
-    <w:tmpl w:val="DCA651AA"/>
-    <w:lvl w:ilvl="0" w:tplc="04100001">
+    <w:tmpl w:val="6D2C984C"/>
+    <w:lvl w:ilvl="0" w:tplc="1C843474">
       <w:start w:val="1"/>
       <w:numFmt w:val="bullet"/>
       <w:lvlText w:val=""/>
@@ -17844,6 +18432,7 @@
       </w:pPr>
       <w:rPr>
         <w:rFonts w:ascii="Symbol" w:hAnsi="Symbol" w:hint="default"/>
+        <w:color w:val="000000" w:themeColor="text1"/>
       </w:rPr>
     </w:lvl>
     <w:lvl w:ilvl="1" w:tplc="04100003" w:tentative="1">
@@ -20674,7 +21263,7 @@
 </file>
 
 <file path=customXml/itemProps1.xml><?xml version="1.0" encoding="utf-8"?>
-<ds:datastoreItem xmlns:ds="http://schemas.openxmlformats.org/officeDocument/2006/customXml" ds:itemID="{77C1DCCE-E159-4FD2-B392-FA514808EB0C}">
+<ds:datastoreItem xmlns:ds="http://schemas.openxmlformats.org/officeDocument/2006/customXml" ds:itemID="{EC221AD5-C40C-4672-A4F3-D675C9D6B1E2}">
   <ds:schemaRefs>
     <ds:schemaRef ds:uri="http://schemas.openxmlformats.org/officeDocument/2006/bibliography"/>
   </ds:schemaRefs>

</xml_diff>